<commit_message>
added missing points in final report
</commit_message>
<xml_diff>
--- a/FINAL REPORT.docx
+++ b/FINAL REPORT.docx
@@ -1,6 +1,6 @@
 
 <file path=word/document.xml><?xml version="1.0" encoding="utf-8"?>
-<w:document xmlns:wpc="http://schemas.microsoft.com/office/word/2010/wordprocessingCanvas" xmlns:cx="http://schemas.microsoft.com/office/drawing/2014/chartex" xmlns:mc="http://schemas.openxmlformats.org/markup-compatibility/2006" xmlns:o="urn:schemas-microsoft-com:office:office" xmlns:r="http://schemas.openxmlformats.org/officeDocument/2006/relationships" xmlns:m="http://schemas.openxmlformats.org/officeDocument/2006/math" xmlns:v="urn:schemas-microsoft-com:vml" xmlns:wp14="http://schemas.microsoft.com/office/word/2010/wordprocessingDrawing" xmlns:wp="http://schemas.openxmlformats.org/drawingml/2006/wordprocessingDrawing" xmlns:w10="urn:schemas-microsoft-com:office:word" xmlns:w="http://schemas.openxmlformats.org/wordprocessingml/2006/main" xmlns:w14="http://schemas.microsoft.com/office/word/2010/wordml" xmlns:w15="http://schemas.microsoft.com/office/word/2012/wordml" xmlns:w16se="http://schemas.microsoft.com/office/word/2015/wordml/symex" xmlns:wpg="http://schemas.microsoft.com/office/word/2010/wordprocessingGroup" xmlns:wpi="http://schemas.microsoft.com/office/word/2010/wordprocessingInk" xmlns:wne="http://schemas.microsoft.com/office/word/2006/wordml" xmlns:wps="http://schemas.microsoft.com/office/word/2010/wordprocessingShape" mc:Ignorable="w14 w15 w16se wp14">
+<w:document xmlns:wpc="http://schemas.microsoft.com/office/word/2010/wordprocessingCanvas" xmlns:mc="http://schemas.openxmlformats.org/markup-compatibility/2006" xmlns:o="urn:schemas-microsoft-com:office:office" xmlns:r="http://schemas.openxmlformats.org/officeDocument/2006/relationships" xmlns:m="http://schemas.openxmlformats.org/officeDocument/2006/math" xmlns:v="urn:schemas-microsoft-com:vml" xmlns:wp14="http://schemas.microsoft.com/office/word/2010/wordprocessingDrawing" xmlns:wp="http://schemas.openxmlformats.org/drawingml/2006/wordprocessingDrawing" xmlns:w10="urn:schemas-microsoft-com:office:word" xmlns:w="http://schemas.openxmlformats.org/wordprocessingml/2006/main" xmlns:w14="http://schemas.microsoft.com/office/word/2010/wordml" xmlns:wpg="http://schemas.microsoft.com/office/word/2010/wordprocessingGroup" xmlns:wpi="http://schemas.microsoft.com/office/word/2010/wordprocessingInk" xmlns:wne="http://schemas.microsoft.com/office/word/2006/wordml" xmlns:wps="http://schemas.microsoft.com/office/word/2010/wordprocessingShape" mc:Ignorable="w14 wp14">
   <w:body>
     <w:p>
       <w:pPr>
@@ -100,7 +100,7 @@
                     </pic:cNvPicPr>
                   </pic:nvPicPr>
                   <pic:blipFill>
-                    <a:blip r:embed="rId7" cstate="print">
+                    <a:blip r:embed="rId8" cstate="print">
                       <a:extLst>
                         <a:ext uri="{28A0092B-C50C-407E-A947-70E740481C1C}">
                           <a14:useLocalDpi xmlns:a14="http://schemas.microsoft.com/office/drawing/2010/main" val="0"/>
@@ -422,7 +422,6 @@
     </w:p>
     <w:p>
       <w:pPr>
-        <w:spacing w:line="360" w:lineRule="auto"/>
         <w:jc w:val="both"/>
         <w:rPr>
           <w:sz w:val="28"/>
@@ -441,14 +440,7 @@
           <w:sz w:val="28"/>
           <w:szCs w:val="28"/>
         </w:rPr>
-        <w:t>ocument is to serve as the final report test for Card</w:t>
-      </w:r>
-      <w:r>
-        <w:rPr>
-          <w:sz w:val="28"/>
-          <w:szCs w:val="28"/>
-        </w:rPr>
-        <w:t xml:space="preserve"> Services Software (CSS)</w:t>
+        <w:t>ocument is to serve as the final report test for Card Services Software (CSS)</w:t>
       </w:r>
       <w:r>
         <w:rPr>
@@ -462,14 +454,7 @@
           <w:sz w:val="28"/>
           <w:szCs w:val="28"/>
         </w:rPr>
-        <w:t xml:space="preserve">for </w:t>
-      </w:r>
-      <w:r>
-        <w:rPr>
-          <w:sz w:val="28"/>
-          <w:szCs w:val="28"/>
-        </w:rPr>
-        <w:t>Wells Fargo student IDs</w:t>
+        <w:t>for Wells Fargo student IDs</w:t>
       </w:r>
       <w:r>
         <w:rPr>
@@ -539,13 +524,25 @@
           <w:szCs w:val="28"/>
         </w:rPr>
       </w:pPr>
-      <w:r>
+    </w:p>
+    <w:p>
+      <w:pPr>
+        <w:pStyle w:val="Default"/>
+        <w:spacing w:after="38" w:line="360" w:lineRule="auto"/>
         <w:rPr>
           <w:b/>
           <w:color w:val="auto"/>
           <w:sz w:val="28"/>
           <w:szCs w:val="28"/>
         </w:rPr>
+      </w:pPr>
+      <w:r>
+        <w:rPr>
+          <w:b/>
+          <w:color w:val="auto"/>
+          <w:sz w:val="28"/>
+          <w:szCs w:val="28"/>
+        </w:rPr>
         <w:t>Overview of project</w:t>
       </w:r>
       <w:r>
@@ -560,7 +557,6 @@
     </w:p>
     <w:p>
       <w:pPr>
-        <w:spacing w:line="360" w:lineRule="auto"/>
         <w:jc w:val="both"/>
         <w:rPr>
           <w:sz w:val="28"/>
@@ -581,8 +577,6 @@
         </w:rPr>
         <w:t>provides routine tasks for producing Wells Fargo student IDs, collecting information about students, and producing the ID cards. CSS the student data used to produce the cards.  This involves taking photos of students with Wells Fargo accounts to be uploaded using the web application. The Wells Fargo Campus Cards can be used as both debit cards and MWSU ID cards.</w:t>
       </w:r>
-      <w:bookmarkStart w:id="0" w:name="_GoBack"/>
-      <w:bookmarkEnd w:id="0"/>
     </w:p>
     <w:p>
       <w:pPr>
@@ -602,21 +596,28 @@
         <w:spacing w:after="23"/>
         <w:rPr>
           <w:rFonts w:eastAsiaTheme="minorHAnsi"/>
-          <w:sz w:val="28"/>
-          <w:szCs w:val="28"/>
-        </w:rPr>
-      </w:pPr>
-      <w:r>
-        <w:rPr>
-          <w:rFonts w:eastAsiaTheme="minorHAnsi"/>
-          <w:sz w:val="28"/>
-          <w:szCs w:val="28"/>
-        </w:rPr>
-        <w:t>Description of any problems encountered and your solutions to them……….........</w:t>
-      </w:r>
-    </w:p>
-    <w:p>
-      <w:pPr>
+          <w:b/>
+          <w:sz w:val="28"/>
+          <w:szCs w:val="28"/>
+        </w:rPr>
+      </w:pPr>
+      <w:r>
+        <w:rPr>
+          <w:rFonts w:eastAsiaTheme="minorHAnsi"/>
+          <w:b/>
+          <w:sz w:val="28"/>
+          <w:szCs w:val="28"/>
+        </w:rPr>
+        <w:t>Problems Encountered/Solutions</w:t>
+      </w:r>
+    </w:p>
+    <w:p>
+      <w:pPr>
+        <w:pStyle w:val="ListParagraph"/>
+        <w:numPr>
+          <w:ilvl w:val="0"/>
+          <w:numId w:val="3"/>
+        </w:numPr>
         <w:autoSpaceDE w:val="0"/>
         <w:autoSpaceDN w:val="0"/>
         <w:adjustRightInd w:val="0"/>
@@ -630,14 +631,45 @@
       <w:r>
         <w:rPr>
           <w:rFonts w:eastAsiaTheme="minorHAnsi"/>
-          <w:sz w:val="28"/>
-          <w:szCs w:val="28"/>
-        </w:rPr>
-        <w:t>………………………………………………………………………………………………………………………………………………………………………………………………………………………………………………………………………</w:t>
-      </w:r>
-    </w:p>
-    <w:p>
-      <w:pPr>
+          <w:b/>
+          <w:sz w:val="28"/>
+          <w:szCs w:val="28"/>
+        </w:rPr>
+        <w:t>Problem</w:t>
+      </w:r>
+      <w:r>
+        <w:rPr>
+          <w:rFonts w:eastAsiaTheme="minorHAnsi"/>
+          <w:sz w:val="28"/>
+          <w:szCs w:val="28"/>
+        </w:rPr>
+        <w:t xml:space="preserve">: Click event for user icon not working. </w:t>
+      </w:r>
+      <w:r>
+        <w:rPr>
+          <w:rFonts w:eastAsiaTheme="minorHAnsi"/>
+          <w:b/>
+          <w:sz w:val="28"/>
+          <w:szCs w:val="28"/>
+        </w:rPr>
+        <w:t>Solution</w:t>
+      </w:r>
+      <w:r>
+        <w:rPr>
+          <w:rFonts w:eastAsiaTheme="minorHAnsi"/>
+          <w:sz w:val="28"/>
+          <w:szCs w:val="28"/>
+        </w:rPr>
+        <w:t>: replaced a class that was preventing the click event from firing when the icon itself was clicked</w:t>
+      </w:r>
+    </w:p>
+    <w:p>
+      <w:pPr>
+        <w:pStyle w:val="ListParagraph"/>
+        <w:numPr>
+          <w:ilvl w:val="0"/>
+          <w:numId w:val="3"/>
+        </w:numPr>
         <w:autoSpaceDE w:val="0"/>
         <w:autoSpaceDN w:val="0"/>
         <w:adjustRightInd w:val="0"/>
@@ -651,11 +683,570 @@
       <w:r>
         <w:rPr>
           <w:rFonts w:eastAsiaTheme="minorHAnsi"/>
-          <w:sz w:val="28"/>
-          <w:szCs w:val="28"/>
+          <w:b/>
+          <w:sz w:val="28"/>
+          <w:szCs w:val="28"/>
+        </w:rPr>
+        <w:t>Problem</w:t>
+      </w:r>
+      <w:r>
+        <w:rPr>
+          <w:rFonts w:eastAsiaTheme="minorHAnsi"/>
+          <w:sz w:val="28"/>
+          <w:szCs w:val="28"/>
+        </w:rPr>
+        <w:t xml:space="preserve">: Searching may return duplicate records. </w:t>
+      </w:r>
+      <w:r>
+        <w:rPr>
+          <w:rFonts w:eastAsiaTheme="minorHAnsi"/>
+          <w:b/>
+          <w:sz w:val="28"/>
+          <w:szCs w:val="28"/>
+        </w:rPr>
+        <w:t>Solution</w:t>
+      </w:r>
+      <w:r>
+        <w:rPr>
+          <w:rFonts w:eastAsiaTheme="minorHAnsi"/>
+          <w:sz w:val="28"/>
+          <w:szCs w:val="28"/>
+        </w:rPr>
+        <w:t>: filtered results to maintain a  1:1 ratio between results and database records</w:t>
+      </w:r>
+    </w:p>
+    <w:p>
+      <w:pPr>
+        <w:pStyle w:val="ListParagraph"/>
+        <w:numPr>
+          <w:ilvl w:val="0"/>
+          <w:numId w:val="3"/>
+        </w:numPr>
+        <w:autoSpaceDE w:val="0"/>
+        <w:autoSpaceDN w:val="0"/>
+        <w:adjustRightInd w:val="0"/>
+        <w:spacing w:after="23"/>
+        <w:rPr>
+          <w:rFonts w:eastAsiaTheme="minorHAnsi"/>
+          <w:sz w:val="28"/>
+          <w:szCs w:val="28"/>
+        </w:rPr>
+      </w:pPr>
+      <w:r>
+        <w:rPr>
+          <w:rFonts w:eastAsiaTheme="minorHAnsi"/>
+          <w:b/>
+          <w:sz w:val="28"/>
+          <w:szCs w:val="28"/>
+        </w:rPr>
+        <w:t>Problem</w:t>
+      </w:r>
+      <w:r>
+        <w:rPr>
+          <w:rFonts w:eastAsiaTheme="minorHAnsi"/>
+          <w:sz w:val="28"/>
+          <w:szCs w:val="28"/>
+        </w:rPr>
+        <w:t xml:space="preserve">: Time Management was difficult as other classes required lots of dedication and time. </w:t>
+      </w:r>
+      <w:r>
+        <w:rPr>
+          <w:rFonts w:eastAsiaTheme="minorHAnsi"/>
+          <w:b/>
+          <w:sz w:val="28"/>
+          <w:szCs w:val="28"/>
+        </w:rPr>
+        <w:t>Solution</w:t>
+      </w:r>
+      <w:r>
+        <w:rPr>
+          <w:rFonts w:eastAsiaTheme="minorHAnsi"/>
+          <w:sz w:val="28"/>
+          <w:szCs w:val="28"/>
+        </w:rPr>
+        <w:t>: dedicated specific days to strictly coding the website</w:t>
+      </w:r>
+      <w:r>
+        <w:rPr>
+          <w:rFonts w:eastAsiaTheme="minorHAnsi"/>
+          <w:sz w:val="28"/>
+          <w:szCs w:val="28"/>
+        </w:rPr>
+        <w:t xml:space="preserve"> and division of pages between coders.</w:t>
+      </w:r>
+    </w:p>
+    <w:p>
+      <w:pPr>
+        <w:pStyle w:val="ListParagraph"/>
+        <w:numPr>
+          <w:ilvl w:val="0"/>
+          <w:numId w:val="3"/>
+        </w:numPr>
+        <w:autoSpaceDE w:val="0"/>
+        <w:autoSpaceDN w:val="0"/>
+        <w:adjustRightInd w:val="0"/>
+        <w:spacing w:after="23"/>
+        <w:rPr>
+          <w:rFonts w:eastAsiaTheme="minorHAnsi"/>
+          <w:sz w:val="28"/>
+          <w:szCs w:val="28"/>
+        </w:rPr>
+      </w:pPr>
+      <w:r>
+        <w:rPr>
+          <w:rFonts w:eastAsiaTheme="minorHAnsi"/>
+          <w:b/>
+          <w:sz w:val="28"/>
+          <w:szCs w:val="28"/>
+        </w:rPr>
+        <w:t>Problem</w:t>
+      </w:r>
+      <w:r>
+        <w:rPr>
+          <w:rFonts w:eastAsiaTheme="minorHAnsi"/>
+          <w:sz w:val="28"/>
+          <w:szCs w:val="28"/>
+        </w:rPr>
+        <w:t>:</w:t>
+      </w:r>
+      <w:r>
+        <w:rPr>
+          <w:rFonts w:eastAsiaTheme="minorHAnsi"/>
+          <w:sz w:val="28"/>
+          <w:szCs w:val="28"/>
+        </w:rPr>
+        <w:t xml:space="preserve"> website does not load well on smaller screens. </w:t>
+      </w:r>
+      <w:r>
+        <w:rPr>
+          <w:rFonts w:eastAsiaTheme="minorHAnsi"/>
+          <w:b/>
+          <w:sz w:val="28"/>
+          <w:szCs w:val="28"/>
+        </w:rPr>
+        <w:t>Solution</w:t>
+      </w:r>
+      <w:r>
+        <w:rPr>
+          <w:rFonts w:eastAsiaTheme="minorHAnsi"/>
+          <w:sz w:val="28"/>
+          <w:szCs w:val="28"/>
+        </w:rPr>
+        <w:t>: not implemented, media queries solve this issue</w:t>
+      </w:r>
+    </w:p>
+    <w:p>
+      <w:pPr>
+        <w:autoSpaceDE w:val="0"/>
+        <w:autoSpaceDN w:val="0"/>
+        <w:adjustRightInd w:val="0"/>
+        <w:spacing w:after="23"/>
+        <w:rPr>
+          <w:rFonts w:eastAsiaTheme="minorHAnsi"/>
+          <w:sz w:val="28"/>
+          <w:szCs w:val="28"/>
+        </w:rPr>
+      </w:pPr>
+    </w:p>
+    <w:p>
+      <w:pPr>
+        <w:autoSpaceDE w:val="0"/>
+        <w:autoSpaceDN w:val="0"/>
+        <w:adjustRightInd w:val="0"/>
+        <w:spacing w:after="23"/>
+        <w:rPr>
+          <w:rFonts w:eastAsiaTheme="minorHAnsi"/>
+          <w:b/>
+          <w:sz w:val="28"/>
+          <w:szCs w:val="28"/>
+        </w:rPr>
+      </w:pPr>
+      <w:r>
+        <w:rPr>
+          <w:rFonts w:eastAsiaTheme="minorHAnsi"/>
+          <w:b/>
+          <w:sz w:val="28"/>
+          <w:szCs w:val="28"/>
+        </w:rPr>
+        <w:t>Deviations from Specifications</w:t>
+      </w:r>
+    </w:p>
+    <w:p>
+      <w:pPr>
+        <w:autoSpaceDE w:val="0"/>
+        <w:autoSpaceDN w:val="0"/>
+        <w:adjustRightInd w:val="0"/>
+        <w:spacing w:after="23"/>
+        <w:rPr>
+          <w:rFonts w:eastAsiaTheme="minorHAnsi"/>
+          <w:sz w:val="28"/>
+          <w:szCs w:val="28"/>
+        </w:rPr>
+      </w:pPr>
+      <w:r>
+        <w:rPr>
+          <w:rFonts w:eastAsiaTheme="minorHAnsi"/>
+          <w:sz w:val="28"/>
+          <w:szCs w:val="28"/>
+        </w:rPr>
+        <w:t>There were no deviations from specifications. All immediate goals that were set were completed in their entirety. These include both functional and non-functional requirements.</w:t>
+      </w:r>
+    </w:p>
+    <w:p>
+      <w:pPr>
+        <w:autoSpaceDE w:val="0"/>
+        <w:autoSpaceDN w:val="0"/>
+        <w:adjustRightInd w:val="0"/>
+        <w:spacing w:after="23"/>
+        <w:rPr>
+          <w:rFonts w:eastAsiaTheme="minorHAnsi"/>
+          <w:sz w:val="28"/>
+          <w:szCs w:val="28"/>
+        </w:rPr>
+      </w:pPr>
+    </w:p>
+    <w:p>
+      <w:pPr>
+        <w:autoSpaceDE w:val="0"/>
+        <w:autoSpaceDN w:val="0"/>
+        <w:adjustRightInd w:val="0"/>
+        <w:rPr>
+          <w:rFonts w:eastAsiaTheme="minorHAnsi"/>
+          <w:b/>
+          <w:sz w:val="28"/>
+          <w:szCs w:val="28"/>
+        </w:rPr>
+      </w:pPr>
+    </w:p>
+    <w:p>
+      <w:pPr>
+        <w:autoSpaceDE w:val="0"/>
+        <w:autoSpaceDN w:val="0"/>
+        <w:adjustRightInd w:val="0"/>
+        <w:rPr>
+          <w:rFonts w:eastAsiaTheme="minorHAnsi"/>
+          <w:b/>
+          <w:sz w:val="28"/>
+          <w:szCs w:val="28"/>
+        </w:rPr>
+      </w:pPr>
+    </w:p>
+    <w:p>
+      <w:pPr>
+        <w:autoSpaceDE w:val="0"/>
+        <w:autoSpaceDN w:val="0"/>
+        <w:adjustRightInd w:val="0"/>
+        <w:rPr>
+          <w:rFonts w:eastAsiaTheme="minorHAnsi"/>
+          <w:b/>
+          <w:sz w:val="28"/>
+          <w:szCs w:val="28"/>
+        </w:rPr>
+      </w:pPr>
+    </w:p>
+    <w:p>
+      <w:pPr>
+        <w:autoSpaceDE w:val="0"/>
+        <w:autoSpaceDN w:val="0"/>
+        <w:adjustRightInd w:val="0"/>
+        <w:rPr>
+          <w:rFonts w:eastAsiaTheme="minorHAnsi"/>
+          <w:b/>
+          <w:sz w:val="28"/>
+          <w:szCs w:val="28"/>
+        </w:rPr>
+      </w:pPr>
+      <w:r>
+        <w:rPr>
+          <w:rFonts w:eastAsiaTheme="minorHAnsi"/>
+          <w:b/>
+          <w:sz w:val="28"/>
+          <w:szCs w:val="28"/>
+        </w:rPr>
+        <w:t>Known Problems Remaining</w:t>
+      </w:r>
+    </w:p>
+    <w:p>
+      <w:pPr>
+        <w:autoSpaceDE w:val="0"/>
+        <w:autoSpaceDN w:val="0"/>
+        <w:adjustRightInd w:val="0"/>
+        <w:rPr>
+          <w:rFonts w:eastAsiaTheme="minorHAnsi"/>
+          <w:sz w:val="28"/>
+          <w:szCs w:val="28"/>
+        </w:rPr>
+      </w:pPr>
+      <w:r>
+        <w:rPr>
+          <w:rFonts w:eastAsiaTheme="minorHAnsi"/>
+          <w:sz w:val="28"/>
+          <w:szCs w:val="28"/>
+        </w:rPr>
+        <w:t>Issues that remain in the system do not impede the functioning in the system. These issues are not problematic but are identified as problematic by the coders themselves. Potential formatting problems include:</w:t>
+      </w:r>
+    </w:p>
+    <w:p>
+      <w:pPr>
+        <w:pStyle w:val="ListParagraph"/>
+        <w:numPr>
+          <w:ilvl w:val="0"/>
+          <w:numId w:val="4"/>
+        </w:numPr>
+        <w:autoSpaceDE w:val="0"/>
+        <w:autoSpaceDN w:val="0"/>
+        <w:adjustRightInd w:val="0"/>
+        <w:rPr>
+          <w:rFonts w:eastAsiaTheme="minorHAnsi"/>
+          <w:sz w:val="28"/>
+          <w:szCs w:val="28"/>
+        </w:rPr>
+      </w:pPr>
+      <w:r>
+        <w:rPr>
+          <w:rFonts w:eastAsiaTheme="minorHAnsi"/>
+          <w:sz w:val="28"/>
+          <w:szCs w:val="28"/>
+        </w:rPr>
+        <w:lastRenderedPageBreak/>
+        <w:t>Media queries</w:t>
+      </w:r>
+    </w:p>
+    <w:p>
+      <w:pPr>
+        <w:pStyle w:val="ListParagraph"/>
+        <w:numPr>
+          <w:ilvl w:val="0"/>
+          <w:numId w:val="4"/>
+        </w:numPr>
+        <w:autoSpaceDE w:val="0"/>
+        <w:autoSpaceDN w:val="0"/>
+        <w:adjustRightInd w:val="0"/>
+        <w:rPr>
+          <w:rFonts w:eastAsiaTheme="minorHAnsi"/>
+          <w:sz w:val="28"/>
+          <w:szCs w:val="28"/>
+        </w:rPr>
+      </w:pPr>
+      <w:r>
+        <w:rPr>
+          <w:rFonts w:eastAsiaTheme="minorHAnsi"/>
+          <w:sz w:val="28"/>
+          <w:szCs w:val="28"/>
+        </w:rPr>
+        <w:t>Dropdown menu on search page buttons (</w:t>
+      </w:r>
+      <w:r>
+        <w:rPr>
+          <w:rFonts w:eastAsiaTheme="minorHAnsi"/>
+          <w:sz w:val="28"/>
+          <w:szCs w:val="28"/>
+        </w:rPr>
+        <w:t>appear</w:t>
+      </w:r>
+      <w:r>
+        <w:rPr>
+          <w:rFonts w:eastAsiaTheme="minorHAnsi"/>
+          <w:sz w:val="28"/>
+          <w:szCs w:val="28"/>
+        </w:rPr>
+        <w:t xml:space="preserve"> better dropping up)</w:t>
+      </w:r>
+    </w:p>
+    <w:p>
+      <w:pPr>
+        <w:autoSpaceDE w:val="0"/>
+        <w:autoSpaceDN w:val="0"/>
+        <w:adjustRightInd w:val="0"/>
+        <w:rPr>
+          <w:rFonts w:eastAsiaTheme="minorHAnsi"/>
+          <w:sz w:val="28"/>
+          <w:szCs w:val="28"/>
+        </w:rPr>
+      </w:pPr>
+    </w:p>
+    <w:p>
+      <w:pPr>
+        <w:autoSpaceDE w:val="0"/>
+        <w:autoSpaceDN w:val="0"/>
+        <w:adjustRightInd w:val="0"/>
+        <w:rPr>
+          <w:rFonts w:eastAsiaTheme="minorHAnsi"/>
+          <w:b/>
+        </w:rPr>
+      </w:pPr>
+    </w:p>
+    <w:p>
+      <w:pPr>
+        <w:autoSpaceDE w:val="0"/>
+        <w:autoSpaceDN w:val="0"/>
+        <w:adjustRightInd w:val="0"/>
+        <w:rPr>
+          <w:rFonts w:eastAsiaTheme="minorHAnsi"/>
+          <w:b/>
+        </w:rPr>
+      </w:pPr>
+      <w:r>
+        <w:rPr>
+          <w:rFonts w:eastAsiaTheme="minorHAnsi"/>
+          <w:b/>
         </w:rPr>
         <w:t xml:space="preserve"> </w:t>
       </w:r>
+      <w:r>
+        <w:rPr>
+          <w:rFonts w:eastAsiaTheme="minorHAnsi"/>
+          <w:b/>
+          <w:sz w:val="28"/>
+          <w:szCs w:val="28"/>
+        </w:rPr>
+        <w:t xml:space="preserve">What we would have </w:t>
+      </w:r>
+      <w:r>
+        <w:rPr>
+          <w:rFonts w:eastAsiaTheme="minorHAnsi"/>
+          <w:b/>
+          <w:sz w:val="28"/>
+          <w:szCs w:val="28"/>
+        </w:rPr>
+        <w:t>do</w:t>
+      </w:r>
+      <w:r>
+        <w:rPr>
+          <w:rFonts w:eastAsiaTheme="minorHAnsi"/>
+          <w:b/>
+          <w:sz w:val="28"/>
+          <w:szCs w:val="28"/>
+        </w:rPr>
+        <w:t xml:space="preserve">ne if we </w:t>
+      </w:r>
+      <w:r>
+        <w:rPr>
+          <w:rFonts w:eastAsiaTheme="minorHAnsi"/>
+          <w:b/>
+          <w:sz w:val="28"/>
+          <w:szCs w:val="28"/>
+        </w:rPr>
+        <w:t>had more time</w:t>
+      </w:r>
+    </w:p>
+    <w:p>
+      <w:pPr>
+        <w:jc w:val="both"/>
+        <w:rPr>
+          <w:sz w:val="28"/>
+          <w:szCs w:val="28"/>
+        </w:rPr>
+      </w:pPr>
+      <w:r>
+        <w:rPr>
+          <w:sz w:val="28"/>
+          <w:szCs w:val="28"/>
+        </w:rPr>
+        <w:t>We would</w:t>
+      </w:r>
+      <w:r>
+        <w:rPr>
+          <w:sz w:val="28"/>
+          <w:szCs w:val="28"/>
+        </w:rPr>
+        <w:t xml:space="preserve"> have start coding </w:t>
+      </w:r>
+      <w:r>
+        <w:rPr>
+          <w:sz w:val="28"/>
+          <w:szCs w:val="28"/>
+        </w:rPr>
+        <w:t>earlier</w:t>
+      </w:r>
+      <w:r>
+        <w:rPr>
+          <w:sz w:val="28"/>
+          <w:szCs w:val="28"/>
+        </w:rPr>
+        <w:t xml:space="preserve"> and also tried to communicate more with our</w:t>
+      </w:r>
+      <w:r>
+        <w:rPr>
+          <w:sz w:val="28"/>
+          <w:szCs w:val="28"/>
+        </w:rPr>
+        <w:t xml:space="preserve"> customer as that corresponds to the system of Agile Processes, in which you give periodic updates to the customer. Another change we would have made would be to conduct more testing; one can never do enough testing. The last thing we would have done if we had extra time would be to include (place more emphasis) on the analysis</w:t>
+      </w:r>
+      <w:r>
+        <w:rPr>
+          <w:sz w:val="28"/>
+          <w:szCs w:val="28"/>
+        </w:rPr>
+        <w:t xml:space="preserve">, </w:t>
+      </w:r>
+      <w:r>
+        <w:rPr>
+          <w:sz w:val="28"/>
+          <w:szCs w:val="28"/>
+        </w:rPr>
+        <w:t>design</w:t>
+      </w:r>
+      <w:r>
+        <w:rPr>
+          <w:sz w:val="28"/>
+          <w:szCs w:val="28"/>
+        </w:rPr>
+        <w:t xml:space="preserve"> and implementation</w:t>
+      </w:r>
+      <w:r>
+        <w:rPr>
+          <w:sz w:val="28"/>
+          <w:szCs w:val="28"/>
+        </w:rPr>
+        <w:t xml:space="preserve"> phases of the software</w:t>
+      </w:r>
+      <w:r>
+        <w:rPr>
+          <w:sz w:val="28"/>
+          <w:szCs w:val="28"/>
+        </w:rPr>
+        <w:t>.</w:t>
+      </w:r>
+      <w:r>
+        <w:rPr>
+          <w:sz w:val="28"/>
+          <w:szCs w:val="28"/>
+        </w:rPr>
+        <w:t xml:space="preserve"> Regarding coding, if given more time we would have implemented media queries to allow the site to be used on mobile devices (not a requirement from the customer), enable full browser support (</w:t>
+      </w:r>
+      <w:proofErr w:type="spellStart"/>
+      <w:r>
+        <w:rPr>
+          <w:sz w:val="28"/>
+          <w:szCs w:val="28"/>
+        </w:rPr>
+        <w:t>Javascript</w:t>
+      </w:r>
+      <w:proofErr w:type="spellEnd"/>
+      <w:r>
+        <w:rPr>
+          <w:sz w:val="28"/>
+          <w:szCs w:val="28"/>
+        </w:rPr>
+        <w:t xml:space="preserve"> does not agree with IE) and have dropdown menus on the search page </w:t>
+      </w:r>
+      <w:proofErr w:type="spellStart"/>
+      <w:r>
+        <w:rPr>
+          <w:sz w:val="28"/>
+          <w:szCs w:val="28"/>
+        </w:rPr>
+        <w:t>dropup</w:t>
+      </w:r>
+      <w:proofErr w:type="spellEnd"/>
+      <w:r>
+        <w:rPr>
+          <w:sz w:val="28"/>
+          <w:szCs w:val="28"/>
+        </w:rPr>
+        <w:t>.</w:t>
+      </w:r>
     </w:p>
     <w:p>
       <w:pPr>
@@ -675,7 +1266,7 @@
           <w:sz w:val="28"/>
           <w:szCs w:val="28"/>
         </w:rPr>
-        <w:t>Description of any deviations from your specifications…………………………....</w:t>
+        <w:t xml:space="preserve"> </w:t>
       </w:r>
     </w:p>
     <w:p>
@@ -690,14 +1281,6 @@
           <w:szCs w:val="28"/>
         </w:rPr>
       </w:pPr>
-      <w:r>
-        <w:rPr>
-          <w:rFonts w:eastAsiaTheme="minorHAnsi"/>
-          <w:sz w:val="28"/>
-          <w:szCs w:val="28"/>
-        </w:rPr>
-        <w:t>………………………………………………………………………………………………………………………………………………………………………………………………………………………………………………………………………</w:t>
-      </w:r>
     </w:p>
     <w:p>
       <w:pPr>
@@ -714,205 +1297,20 @@
       <w:r>
         <w:rPr>
           <w:rFonts w:eastAsiaTheme="minorHAnsi"/>
-          <w:sz w:val="28"/>
-          <w:szCs w:val="28"/>
-        </w:rPr>
-        <w:t xml:space="preserve"> </w:t>
-      </w:r>
-    </w:p>
-    <w:p>
-      <w:pPr>
-        <w:autoSpaceDE w:val="0"/>
-        <w:autoSpaceDN w:val="0"/>
-        <w:adjustRightInd w:val="0"/>
-        <w:rPr>
-          <w:rFonts w:eastAsiaTheme="minorHAnsi"/>
-          <w:sz w:val="28"/>
-          <w:szCs w:val="28"/>
-        </w:rPr>
-      </w:pPr>
-      <w:r>
-        <w:rPr>
-          <w:rFonts w:eastAsiaTheme="minorHAnsi"/>
-          <w:sz w:val="28"/>
-          <w:szCs w:val="28"/>
-        </w:rPr>
-        <w:t>Description of any known problems remaining in your system</w:t>
-      </w:r>
-      <w:r>
-        <w:rPr>
-          <w:rFonts w:eastAsiaTheme="minorHAnsi"/>
-          <w:sz w:val="28"/>
-          <w:szCs w:val="28"/>
-        </w:rPr>
-        <w:t>…………………….</w:t>
-      </w:r>
-    </w:p>
-    <w:p>
-      <w:pPr>
-        <w:autoSpaceDE w:val="0"/>
-        <w:autoSpaceDN w:val="0"/>
-        <w:adjustRightInd w:val="0"/>
-        <w:rPr>
-          <w:rFonts w:eastAsiaTheme="minorHAnsi"/>
-          <w:sz w:val="28"/>
-          <w:szCs w:val="28"/>
-        </w:rPr>
-      </w:pPr>
-      <w:r>
-        <w:rPr>
-          <w:rFonts w:eastAsiaTheme="minorHAnsi"/>
-          <w:sz w:val="28"/>
-          <w:szCs w:val="28"/>
-        </w:rPr>
-        <w:t>……………………………………………………………………………………………</w:t>
-      </w:r>
-      <w:r>
-        <w:rPr>
-          <w:rFonts w:eastAsiaTheme="minorHAnsi"/>
-          <w:sz w:val="28"/>
-          <w:szCs w:val="28"/>
-        </w:rPr>
-        <w:t>…………………………………………………………………………………</w:t>
-      </w:r>
-    </w:p>
-    <w:p>
-      <w:pPr>
-        <w:autoSpaceDE w:val="0"/>
-        <w:autoSpaceDN w:val="0"/>
-        <w:adjustRightInd w:val="0"/>
-        <w:rPr>
-          <w:rFonts w:eastAsiaTheme="minorHAnsi"/>
-          <w:b/>
-        </w:rPr>
-      </w:pPr>
-    </w:p>
-    <w:p>
-      <w:pPr>
-        <w:autoSpaceDE w:val="0"/>
-        <w:autoSpaceDN w:val="0"/>
-        <w:adjustRightInd w:val="0"/>
-        <w:rPr>
-          <w:rFonts w:eastAsiaTheme="minorHAnsi"/>
-          <w:b/>
-        </w:rPr>
-      </w:pPr>
-      <w:r>
-        <w:rPr>
-          <w:rFonts w:eastAsiaTheme="minorHAnsi"/>
-          <w:b/>
-        </w:rPr>
-        <w:t xml:space="preserve"> </w:t>
-      </w:r>
-      <w:r>
-        <w:rPr>
-          <w:rFonts w:eastAsiaTheme="minorHAnsi"/>
-          <w:b/>
-          <w:sz w:val="28"/>
-          <w:szCs w:val="28"/>
-        </w:rPr>
-        <w:t xml:space="preserve">What we would have </w:t>
-      </w:r>
-      <w:r>
-        <w:rPr>
-          <w:rFonts w:eastAsiaTheme="minorHAnsi"/>
-          <w:b/>
-          <w:sz w:val="28"/>
-          <w:szCs w:val="28"/>
-        </w:rPr>
-        <w:t>do</w:t>
-      </w:r>
-      <w:r>
-        <w:rPr>
-          <w:rFonts w:eastAsiaTheme="minorHAnsi"/>
-          <w:b/>
-          <w:sz w:val="28"/>
-          <w:szCs w:val="28"/>
-        </w:rPr>
-        <w:t xml:space="preserve">ne if we </w:t>
-      </w:r>
-      <w:r>
-        <w:rPr>
-          <w:rFonts w:eastAsiaTheme="minorHAnsi"/>
-          <w:b/>
-          <w:sz w:val="28"/>
-          <w:szCs w:val="28"/>
-        </w:rPr>
-        <w:t>had more time</w:t>
-      </w:r>
-    </w:p>
-    <w:p>
-      <w:pPr>
-        <w:spacing w:line="360" w:lineRule="auto"/>
-        <w:jc w:val="both"/>
-        <w:rPr>
-          <w:sz w:val="28"/>
-          <w:szCs w:val="28"/>
-        </w:rPr>
-      </w:pPr>
-      <w:r>
-        <w:rPr>
-          <w:sz w:val="28"/>
-          <w:szCs w:val="28"/>
-        </w:rPr>
-        <w:t>We would</w:t>
-      </w:r>
-      <w:r>
-        <w:rPr>
-          <w:sz w:val="28"/>
-          <w:szCs w:val="28"/>
-        </w:rPr>
-        <w:t xml:space="preserve"> have start coding on time and also tried to communicate more with our</w:t>
-      </w:r>
-      <w:r>
-        <w:rPr>
-          <w:sz w:val="28"/>
-          <w:szCs w:val="28"/>
-        </w:rPr>
-        <w:t xml:space="preserve"> customer as that corresponds to the system of Agile Processes, in which you give periodic updates to the customer. Another change we would have made would be to conduct more testing; one can never do enough testing. The last thing we would have </w:t>
-      </w:r>
-      <w:r>
-        <w:rPr>
-          <w:sz w:val="28"/>
-          <w:szCs w:val="28"/>
-        </w:rPr>
-        <w:lastRenderedPageBreak/>
-        <w:t>done if we had extra time would be to include (place more emphasis) on the analysis</w:t>
-      </w:r>
-      <w:r>
-        <w:rPr>
-          <w:sz w:val="28"/>
-          <w:szCs w:val="28"/>
-        </w:rPr>
-        <w:t xml:space="preserve">, </w:t>
-      </w:r>
-      <w:r>
-        <w:rPr>
-          <w:sz w:val="28"/>
-          <w:szCs w:val="28"/>
-        </w:rPr>
-        <w:t>design</w:t>
-      </w:r>
-      <w:r>
-        <w:rPr>
-          <w:sz w:val="28"/>
-          <w:szCs w:val="28"/>
-        </w:rPr>
-        <w:t xml:space="preserve"> and implementation</w:t>
-      </w:r>
-      <w:r>
-        <w:rPr>
-          <w:sz w:val="28"/>
-          <w:szCs w:val="28"/>
-        </w:rPr>
-        <w:t xml:space="preserve"> phases of the software</w:t>
-      </w:r>
-      <w:r>
-        <w:rPr>
-          <w:sz w:val="28"/>
-          <w:szCs w:val="28"/>
-        </w:rPr>
-        <w:t>.</w:t>
+          <w:b/>
+          <w:sz w:val="28"/>
+          <w:szCs w:val="28"/>
+        </w:rPr>
+        <w:t>W</w:t>
+      </w:r>
+      <w:r>
+        <w:rPr>
+          <w:rFonts w:eastAsiaTheme="minorHAnsi"/>
+          <w:b/>
+          <w:sz w:val="28"/>
+          <w:szCs w:val="28"/>
+        </w:rPr>
+        <w:t>hat you would do different if you had it to do all over again</w:t>
       </w:r>
     </w:p>
     <w:p>
@@ -933,91 +1331,7 @@
           <w:sz w:val="28"/>
           <w:szCs w:val="28"/>
         </w:rPr>
-        <w:t xml:space="preserve"> </w:t>
-      </w:r>
-    </w:p>
-    <w:p>
-      <w:pPr>
-        <w:autoSpaceDE w:val="0"/>
-        <w:autoSpaceDN w:val="0"/>
-        <w:adjustRightInd w:val="0"/>
-        <w:spacing w:after="23"/>
-        <w:rPr>
-          <w:rFonts w:eastAsiaTheme="minorHAnsi"/>
-          <w:sz w:val="28"/>
-          <w:szCs w:val="28"/>
-        </w:rPr>
-      </w:pPr>
-    </w:p>
-    <w:p>
-      <w:pPr>
-        <w:autoSpaceDE w:val="0"/>
-        <w:autoSpaceDN w:val="0"/>
-        <w:adjustRightInd w:val="0"/>
-        <w:spacing w:after="23"/>
-        <w:rPr>
-          <w:rFonts w:eastAsiaTheme="minorHAnsi"/>
-          <w:sz w:val="28"/>
-          <w:szCs w:val="28"/>
-        </w:rPr>
-      </w:pPr>
-      <w:r>
-        <w:rPr>
-          <w:rFonts w:eastAsiaTheme="minorHAnsi"/>
-          <w:sz w:val="28"/>
-          <w:szCs w:val="28"/>
-        </w:rPr>
-        <w:t>Description of what you would do different if you had it to do all over again</w:t>
-      </w:r>
-      <w:r>
-        <w:rPr>
-          <w:rFonts w:eastAsiaTheme="minorHAnsi"/>
-          <w:sz w:val="28"/>
-          <w:szCs w:val="28"/>
-        </w:rPr>
-        <w:t>…….</w:t>
-      </w:r>
-    </w:p>
-    <w:p>
-      <w:pPr>
-        <w:autoSpaceDE w:val="0"/>
-        <w:autoSpaceDN w:val="0"/>
-        <w:adjustRightInd w:val="0"/>
-        <w:spacing w:after="23"/>
-        <w:rPr>
-          <w:rFonts w:eastAsiaTheme="minorHAnsi"/>
-          <w:sz w:val="28"/>
-          <w:szCs w:val="28"/>
-        </w:rPr>
-      </w:pPr>
-      <w:r>
-        <w:rPr>
-          <w:rFonts w:eastAsiaTheme="minorHAnsi"/>
-          <w:sz w:val="28"/>
-          <w:szCs w:val="28"/>
-        </w:rPr>
-        <w:t>………………………………………………………………………………………………………………………………………………………………………………</w:t>
-      </w:r>
-    </w:p>
-    <w:p>
-      <w:pPr>
-        <w:autoSpaceDE w:val="0"/>
-        <w:autoSpaceDN w:val="0"/>
-        <w:adjustRightInd w:val="0"/>
-        <w:spacing w:after="23"/>
-        <w:rPr>
-          <w:rFonts w:eastAsiaTheme="minorHAnsi"/>
-          <w:sz w:val="28"/>
-          <w:szCs w:val="28"/>
-        </w:rPr>
-      </w:pPr>
-      <w:r>
-        <w:rPr>
-          <w:rFonts w:eastAsiaTheme="minorHAnsi"/>
-          <w:sz w:val="28"/>
-          <w:szCs w:val="28"/>
-        </w:rPr>
-        <w:t>………………………………………………………………………………………………………………………………………………………………………………………………………………………………………………………………………………………………………………………………………………………………</w:t>
+        <w:t xml:space="preserve">Meeting all functional and non-functional requirements allows us to refer to the project as an overall success. With this in mind, if given an opportunity to approach this problem again, there is really only one thing we would change, time management. With better time management, we would have been able to attempt the things that we wanted to implement and also address the things that required additional attention. </w:t>
       </w:r>
     </w:p>
     <w:p>
@@ -1071,7 +1385,21 @@
           <w:sz w:val="28"/>
           <w:szCs w:val="28"/>
         </w:rPr>
-        <w:t>The need for clear communication channels between group members, as well as the group and the client.</w:t>
+        <w:t xml:space="preserve">The need for clear communication channels between group members, as </w:t>
+      </w:r>
+      <w:r>
+        <w:rPr>
+          <w:sz w:val="28"/>
+          <w:szCs w:val="28"/>
+        </w:rPr>
+        <w:t xml:space="preserve">well as </w:t>
+      </w:r>
+      <w:r>
+        <w:rPr>
+          <w:sz w:val="28"/>
+          <w:szCs w:val="28"/>
+        </w:rPr>
+        <w:t>the client.</w:t>
       </w:r>
     </w:p>
     <w:p>
@@ -1173,71 +1501,110 @@
         <w:adjustRightInd w:val="0"/>
         <w:rPr>
           <w:rFonts w:eastAsiaTheme="minorHAnsi"/>
-          <w:sz w:val="28"/>
-          <w:szCs w:val="28"/>
-        </w:rPr>
-      </w:pPr>
-    </w:p>
-    <w:p>
-      <w:pPr>
-        <w:autoSpaceDE w:val="0"/>
-        <w:autoSpaceDN w:val="0"/>
-        <w:adjustRightInd w:val="0"/>
-        <w:rPr>
-          <w:rFonts w:eastAsiaTheme="minorHAnsi"/>
-          <w:sz w:val="28"/>
-          <w:szCs w:val="28"/>
-        </w:rPr>
-      </w:pPr>
-    </w:p>
-    <w:p>
-      <w:pPr>
-        <w:autoSpaceDE w:val="0"/>
-        <w:autoSpaceDN w:val="0"/>
-        <w:adjustRightInd w:val="0"/>
-        <w:rPr>
-          <w:rFonts w:eastAsiaTheme="minorHAnsi"/>
-          <w:sz w:val="28"/>
-          <w:szCs w:val="28"/>
-        </w:rPr>
-      </w:pPr>
-      <w:r>
-        <w:rPr>
-          <w:rFonts w:eastAsiaTheme="minorHAnsi"/>
-          <w:b/>
-          <w:sz w:val="28"/>
-          <w:szCs w:val="28"/>
-        </w:rPr>
-        <w:t>Summary Section</w:t>
-      </w:r>
-      <w:r>
-        <w:rPr>
-          <w:rFonts w:eastAsiaTheme="minorHAnsi"/>
-          <w:sz w:val="28"/>
-          <w:szCs w:val="28"/>
-        </w:rPr>
-        <w:t>……………………….…………………………………………</w:t>
-      </w:r>
-    </w:p>
-    <w:p>
-      <w:pPr>
-        <w:autoSpaceDE w:val="0"/>
-        <w:autoSpaceDN w:val="0"/>
-        <w:adjustRightInd w:val="0"/>
-        <w:rPr>
-          <w:rFonts w:eastAsiaTheme="minorHAnsi"/>
-          <w:sz w:val="28"/>
-          <w:szCs w:val="28"/>
-        </w:rPr>
-      </w:pPr>
-      <w:r>
-        <w:rPr>
-          <w:rFonts w:eastAsiaTheme="minorHAnsi"/>
-          <w:sz w:val="28"/>
-          <w:szCs w:val="28"/>
-        </w:rPr>
-        <w:t>………………………………………………………………………………………………………………………………………………………………………………………………………………………………………………………………………………………………………………………………………………………………………………………………………………………………………………………………………………………………………………………………………………………………………………………………………………………………………</w:t>
-      </w:r>
+          <w:b/>
+          <w:sz w:val="28"/>
+          <w:szCs w:val="28"/>
+        </w:rPr>
+      </w:pPr>
+    </w:p>
+    <w:p>
+      <w:pPr>
+        <w:autoSpaceDE w:val="0"/>
+        <w:autoSpaceDN w:val="0"/>
+        <w:adjustRightInd w:val="0"/>
+        <w:rPr>
+          <w:rFonts w:eastAsiaTheme="minorHAnsi"/>
+          <w:b/>
+          <w:sz w:val="28"/>
+          <w:szCs w:val="28"/>
+        </w:rPr>
+      </w:pPr>
+    </w:p>
+    <w:p>
+      <w:pPr>
+        <w:autoSpaceDE w:val="0"/>
+        <w:autoSpaceDN w:val="0"/>
+        <w:adjustRightInd w:val="0"/>
+        <w:rPr>
+          <w:rFonts w:eastAsiaTheme="minorHAnsi"/>
+          <w:b/>
+          <w:sz w:val="28"/>
+          <w:szCs w:val="28"/>
+        </w:rPr>
+      </w:pPr>
+    </w:p>
+    <w:p>
+      <w:pPr>
+        <w:autoSpaceDE w:val="0"/>
+        <w:autoSpaceDN w:val="0"/>
+        <w:adjustRightInd w:val="0"/>
+        <w:rPr>
+          <w:rFonts w:eastAsiaTheme="minorHAnsi"/>
+          <w:b/>
+          <w:sz w:val="28"/>
+          <w:szCs w:val="28"/>
+        </w:rPr>
+      </w:pPr>
+      <w:r>
+        <w:rPr>
+          <w:rFonts w:eastAsiaTheme="minorHAnsi"/>
+          <w:b/>
+          <w:sz w:val="28"/>
+          <w:szCs w:val="28"/>
+        </w:rPr>
+        <w:lastRenderedPageBreak/>
+        <w:t>Summary</w:t>
+      </w:r>
+    </w:p>
+    <w:p>
+      <w:pPr>
+        <w:autoSpaceDE w:val="0"/>
+        <w:autoSpaceDN w:val="0"/>
+        <w:adjustRightInd w:val="0"/>
+        <w:rPr>
+          <w:rFonts w:eastAsiaTheme="minorHAnsi"/>
+          <w:sz w:val="28"/>
+          <w:szCs w:val="28"/>
+        </w:rPr>
+      </w:pPr>
+      <w:r>
+        <w:rPr>
+          <w:rFonts w:eastAsiaTheme="minorHAnsi"/>
+          <w:sz w:val="28"/>
+          <w:szCs w:val="28"/>
+        </w:rPr>
+        <w:t xml:space="preserve">In Summary, we at Whiskey Tango Enigma </w:t>
+      </w:r>
+      <w:r>
+        <w:rPr>
+          <w:rFonts w:eastAsiaTheme="minorHAnsi"/>
+          <w:sz w:val="28"/>
+          <w:szCs w:val="28"/>
+        </w:rPr>
+        <w:t xml:space="preserve">have deemed the final product a success. </w:t>
+      </w:r>
+      <w:bookmarkStart w:id="0" w:name="_GoBack"/>
+      <w:bookmarkEnd w:id="0"/>
+      <w:r>
+        <w:rPr>
+          <w:rFonts w:eastAsiaTheme="minorHAnsi"/>
+          <w:sz w:val="28"/>
+          <w:szCs w:val="28"/>
+        </w:rPr>
+        <w:t xml:space="preserve">With the fulfillment of all requirements documented in the Requirements Document, it was agreed that we have done all we could have done within the given time. Despite minor issues, we are pleased with the final product we presented to our customer and the approaches we took to achieve our goals. Looking back on the duration of this project, we have documented all the minor formatting issues left untouched in the project, we identified areas we would like to address and also things we would have done differently. In a more suitable environment, we would be able to accomplish all the things we wanted to attempt. </w:t>
+      </w:r>
+    </w:p>
+    <w:p>
+      <w:pPr>
+        <w:autoSpaceDE w:val="0"/>
+        <w:autoSpaceDN w:val="0"/>
+        <w:adjustRightInd w:val="0"/>
+        <w:rPr>
+          <w:rFonts w:eastAsiaTheme="minorHAnsi"/>
+          <w:sz w:val="28"/>
+          <w:szCs w:val="28"/>
+        </w:rPr>
+      </w:pPr>
     </w:p>
     <w:p>
       <w:pPr>
@@ -1312,7 +1679,7 @@
       </w:pPr>
     </w:p>
     <w:sectPr>
-      <w:footerReference w:type="default" r:id="rId8"/>
+      <w:footerReference w:type="default" r:id="rId9"/>
       <w:pgSz w:w="12240" w:h="15840"/>
       <w:pgMar w:top="1440" w:right="1440" w:bottom="1440" w:left="1440" w:header="720" w:footer="720" w:gutter="0"/>
       <w:cols w:space="720"/>
@@ -1323,7 +1690,7 @@
 </file>
 
 <file path=word/endnotes.xml><?xml version="1.0" encoding="utf-8"?>
-<w:endnotes xmlns:wpc="http://schemas.microsoft.com/office/word/2010/wordprocessingCanvas" xmlns:cx="http://schemas.microsoft.com/office/drawing/2014/chartex" xmlns:mc="http://schemas.openxmlformats.org/markup-compatibility/2006" xmlns:o="urn:schemas-microsoft-com:office:office" xmlns:r="http://schemas.openxmlformats.org/officeDocument/2006/relationships" xmlns:m="http://schemas.openxmlformats.org/officeDocument/2006/math" xmlns:v="urn:schemas-microsoft-com:vml" xmlns:wp14="http://schemas.microsoft.com/office/word/2010/wordprocessingDrawing" xmlns:wp="http://schemas.openxmlformats.org/drawingml/2006/wordprocessingDrawing" xmlns:w10="urn:schemas-microsoft-com:office:word" xmlns:w="http://schemas.openxmlformats.org/wordprocessingml/2006/main" xmlns:w14="http://schemas.microsoft.com/office/word/2010/wordml" xmlns:w15="http://schemas.microsoft.com/office/word/2012/wordml" xmlns:w16se="http://schemas.microsoft.com/office/word/2015/wordml/symex" xmlns:wpg="http://schemas.microsoft.com/office/word/2010/wordprocessingGroup" xmlns:wpi="http://schemas.microsoft.com/office/word/2010/wordprocessingInk" xmlns:wne="http://schemas.microsoft.com/office/word/2006/wordml" xmlns:wps="http://schemas.microsoft.com/office/word/2010/wordprocessingShape" mc:Ignorable="w14 w15 w16se wp14">
+<w:endnotes xmlns:wpc="http://schemas.microsoft.com/office/word/2010/wordprocessingCanvas" xmlns:mc="http://schemas.openxmlformats.org/markup-compatibility/2006" xmlns:o="urn:schemas-microsoft-com:office:office" xmlns:r="http://schemas.openxmlformats.org/officeDocument/2006/relationships" xmlns:m="http://schemas.openxmlformats.org/officeDocument/2006/math" xmlns:v="urn:schemas-microsoft-com:vml" xmlns:wp14="http://schemas.microsoft.com/office/word/2010/wordprocessingDrawing" xmlns:wp="http://schemas.openxmlformats.org/drawingml/2006/wordprocessingDrawing" xmlns:w10="urn:schemas-microsoft-com:office:word" xmlns:w="http://schemas.openxmlformats.org/wordprocessingml/2006/main" xmlns:w14="http://schemas.microsoft.com/office/word/2010/wordml" xmlns:wpg="http://schemas.microsoft.com/office/word/2010/wordprocessingGroup" xmlns:wpi="http://schemas.microsoft.com/office/word/2010/wordprocessingInk" xmlns:wne="http://schemas.microsoft.com/office/word/2006/wordml" xmlns:wps="http://schemas.microsoft.com/office/word/2010/wordprocessingShape" mc:Ignorable="w14 wp14">
   <w:endnote w:type="separator" w:id="-1">
     <w:p>
       <w:r>
@@ -1342,7 +1709,7 @@
 </file>
 
 <file path=word/footer1.xml><?xml version="1.0" encoding="utf-8"?>
-<w:ftr xmlns:wpc="http://schemas.microsoft.com/office/word/2010/wordprocessingCanvas" xmlns:cx="http://schemas.microsoft.com/office/drawing/2014/chartex" xmlns:mc="http://schemas.openxmlformats.org/markup-compatibility/2006" xmlns:o="urn:schemas-microsoft-com:office:office" xmlns:r="http://schemas.openxmlformats.org/officeDocument/2006/relationships" xmlns:m="http://schemas.openxmlformats.org/officeDocument/2006/math" xmlns:v="urn:schemas-microsoft-com:vml" xmlns:wp14="http://schemas.microsoft.com/office/word/2010/wordprocessingDrawing" xmlns:wp="http://schemas.openxmlformats.org/drawingml/2006/wordprocessingDrawing" xmlns:w10="urn:schemas-microsoft-com:office:word" xmlns:w="http://schemas.openxmlformats.org/wordprocessingml/2006/main" xmlns:w14="http://schemas.microsoft.com/office/word/2010/wordml" xmlns:w15="http://schemas.microsoft.com/office/word/2012/wordml" xmlns:w16se="http://schemas.microsoft.com/office/word/2015/wordml/symex" xmlns:wpg="http://schemas.microsoft.com/office/word/2010/wordprocessingGroup" xmlns:wpi="http://schemas.microsoft.com/office/word/2010/wordprocessingInk" xmlns:wne="http://schemas.microsoft.com/office/word/2006/wordml" xmlns:wps="http://schemas.microsoft.com/office/word/2010/wordprocessingShape" mc:Ignorable="w14 w15 w16se wp14">
+<w:ftr xmlns:wpc="http://schemas.microsoft.com/office/word/2010/wordprocessingCanvas" xmlns:mc="http://schemas.openxmlformats.org/markup-compatibility/2006" xmlns:o="urn:schemas-microsoft-com:office:office" xmlns:r="http://schemas.openxmlformats.org/officeDocument/2006/relationships" xmlns:m="http://schemas.openxmlformats.org/officeDocument/2006/math" xmlns:v="urn:schemas-microsoft-com:vml" xmlns:wp14="http://schemas.microsoft.com/office/word/2010/wordprocessingDrawing" xmlns:wp="http://schemas.openxmlformats.org/drawingml/2006/wordprocessingDrawing" xmlns:w10="urn:schemas-microsoft-com:office:word" xmlns:w="http://schemas.openxmlformats.org/wordprocessingml/2006/main" xmlns:w14="http://schemas.microsoft.com/office/word/2010/wordml" xmlns:wpg="http://schemas.microsoft.com/office/word/2010/wordprocessingGroup" xmlns:wpi="http://schemas.microsoft.com/office/word/2010/wordprocessingInk" xmlns:wne="http://schemas.microsoft.com/office/word/2006/wordml" xmlns:wps="http://schemas.microsoft.com/office/word/2010/wordprocessingShape" mc:Ignorable="w14 wp14">
   <w:sdt>
     <w:sdtPr>
       <w:id w:val="1737584705"/>
@@ -1377,7 +1744,7 @@
           <w:rPr>
             <w:noProof/>
           </w:rPr>
-          <w:t>3</w:t>
+          <w:t>4</w:t>
         </w:r>
         <w:r>
           <w:rPr>
@@ -1397,7 +1764,7 @@
 </file>
 
 <file path=word/footnotes.xml><?xml version="1.0" encoding="utf-8"?>
-<w:footnotes xmlns:wpc="http://schemas.microsoft.com/office/word/2010/wordprocessingCanvas" xmlns:cx="http://schemas.microsoft.com/office/drawing/2014/chartex" xmlns:mc="http://schemas.openxmlformats.org/markup-compatibility/2006" xmlns:o="urn:schemas-microsoft-com:office:office" xmlns:r="http://schemas.openxmlformats.org/officeDocument/2006/relationships" xmlns:m="http://schemas.openxmlformats.org/officeDocument/2006/math" xmlns:v="urn:schemas-microsoft-com:vml" xmlns:wp14="http://schemas.microsoft.com/office/word/2010/wordprocessingDrawing" xmlns:wp="http://schemas.openxmlformats.org/drawingml/2006/wordprocessingDrawing" xmlns:w10="urn:schemas-microsoft-com:office:word" xmlns:w="http://schemas.openxmlformats.org/wordprocessingml/2006/main" xmlns:w14="http://schemas.microsoft.com/office/word/2010/wordml" xmlns:w15="http://schemas.microsoft.com/office/word/2012/wordml" xmlns:w16se="http://schemas.microsoft.com/office/word/2015/wordml/symex" xmlns:wpg="http://schemas.microsoft.com/office/word/2010/wordprocessingGroup" xmlns:wpi="http://schemas.microsoft.com/office/word/2010/wordprocessingInk" xmlns:wne="http://schemas.microsoft.com/office/word/2006/wordml" xmlns:wps="http://schemas.microsoft.com/office/word/2010/wordprocessingShape" mc:Ignorable="w14 w15 w16se wp14">
+<w:footnotes xmlns:wpc="http://schemas.microsoft.com/office/word/2010/wordprocessingCanvas" xmlns:mc="http://schemas.openxmlformats.org/markup-compatibility/2006" xmlns:o="urn:schemas-microsoft-com:office:office" xmlns:r="http://schemas.openxmlformats.org/officeDocument/2006/relationships" xmlns:m="http://schemas.openxmlformats.org/officeDocument/2006/math" xmlns:v="urn:schemas-microsoft-com:vml" xmlns:wp14="http://schemas.microsoft.com/office/word/2010/wordprocessingDrawing" xmlns:wp="http://schemas.openxmlformats.org/drawingml/2006/wordprocessingDrawing" xmlns:w10="urn:schemas-microsoft-com:office:word" xmlns:w="http://schemas.openxmlformats.org/wordprocessingml/2006/main" xmlns:w14="http://schemas.microsoft.com/office/word/2010/wordml" xmlns:wpg="http://schemas.microsoft.com/office/word/2010/wordprocessingGroup" xmlns:wpi="http://schemas.microsoft.com/office/word/2010/wordprocessingInk" xmlns:wne="http://schemas.microsoft.com/office/word/2006/wordml" xmlns:wps="http://schemas.microsoft.com/office/word/2010/wordprocessingShape" mc:Ignorable="w14 wp14">
   <w:footnote w:type="separator" w:id="-1">
     <w:p>
       <w:r>
@@ -1416,19 +1783,135 @@
 </file>
 
 <file path=word/numbering.xml><?xml version="1.0" encoding="utf-8"?>
-<w:numbering xmlns:wpc="http://schemas.microsoft.com/office/word/2010/wordprocessingCanvas" xmlns:cx="http://schemas.microsoft.com/office/drawing/2014/chartex" xmlns:mc="http://schemas.openxmlformats.org/markup-compatibility/2006" xmlns:o="urn:schemas-microsoft-com:office:office" xmlns:r="http://schemas.openxmlformats.org/officeDocument/2006/relationships" xmlns:m="http://schemas.openxmlformats.org/officeDocument/2006/math" xmlns:v="urn:schemas-microsoft-com:vml" xmlns:wp14="http://schemas.microsoft.com/office/word/2010/wordprocessingDrawing" xmlns:wp="http://schemas.openxmlformats.org/drawingml/2006/wordprocessingDrawing" xmlns:w10="urn:schemas-microsoft-com:office:word" xmlns:w="http://schemas.openxmlformats.org/wordprocessingml/2006/main" xmlns:w14="http://schemas.microsoft.com/office/word/2010/wordml" xmlns:w15="http://schemas.microsoft.com/office/word/2012/wordml" xmlns:w16se="http://schemas.microsoft.com/office/word/2015/wordml/symex" xmlns:wpg="http://schemas.microsoft.com/office/word/2010/wordprocessingGroup" xmlns:wpi="http://schemas.microsoft.com/office/word/2010/wordprocessingInk" xmlns:wne="http://schemas.microsoft.com/office/word/2006/wordml" xmlns:wps="http://schemas.microsoft.com/office/word/2010/wordprocessingShape" mc:Ignorable="w14 w15 w16se wp14">
-  <w:abstractNum w:abstractNumId="0" w15:restartNumberingAfterBreak="0">
+<w:numbering xmlns:wpc="http://schemas.microsoft.com/office/word/2010/wordprocessingCanvas" xmlns:mc="http://schemas.openxmlformats.org/markup-compatibility/2006" xmlns:o="urn:schemas-microsoft-com:office:office" xmlns:r="http://schemas.openxmlformats.org/officeDocument/2006/relationships" xmlns:m="http://schemas.openxmlformats.org/officeDocument/2006/math" xmlns:v="urn:schemas-microsoft-com:vml" xmlns:wp14="http://schemas.microsoft.com/office/word/2010/wordprocessingDrawing" xmlns:wp="http://schemas.openxmlformats.org/drawingml/2006/wordprocessingDrawing" xmlns:w10="urn:schemas-microsoft-com:office:word" xmlns:w="http://schemas.openxmlformats.org/wordprocessingml/2006/main" xmlns:w14="http://schemas.microsoft.com/office/word/2010/wordml" xmlns:wpg="http://schemas.microsoft.com/office/word/2010/wordprocessingGroup" xmlns:wpi="http://schemas.microsoft.com/office/word/2010/wordprocessingInk" xmlns:wne="http://schemas.microsoft.com/office/word/2006/wordml" xmlns:wps="http://schemas.microsoft.com/office/word/2010/wordprocessingShape" mc:Ignorable="w14 wp14">
+  <w:abstractNum w:abstractNumId="0">
+    <w:nsid w:val="5086597D"/>
+    <w:multiLevelType w:val="hybridMultilevel"/>
+    <w:tmpl w:val="D93A366A"/>
+    <w:lvl w:ilvl="0" w:tplc="04090001">
+      <w:start w:val="1"/>
+      <w:numFmt w:val="bullet"/>
+      <w:lvlText w:val=""/>
+      <w:lvlJc w:val="left"/>
+      <w:pPr>
+        <w:ind w:left="720" w:hanging="360"/>
+      </w:pPr>
+      <w:rPr>
+        <w:rFonts w:ascii="Symbol" w:hAnsi="Symbol" w:hint="default"/>
+      </w:rPr>
+    </w:lvl>
+    <w:lvl w:ilvl="1" w:tplc="04090003" w:tentative="1">
+      <w:start w:val="1"/>
+      <w:numFmt w:val="bullet"/>
+      <w:lvlText w:val="o"/>
+      <w:lvlJc w:val="left"/>
+      <w:pPr>
+        <w:ind w:left="1440" w:hanging="360"/>
+      </w:pPr>
+      <w:rPr>
+        <w:rFonts w:ascii="Courier New" w:hAnsi="Courier New" w:cs="Courier New" w:hint="default"/>
+      </w:rPr>
+    </w:lvl>
+    <w:lvl w:ilvl="2" w:tplc="04090005" w:tentative="1">
+      <w:start w:val="1"/>
+      <w:numFmt w:val="bullet"/>
+      <w:lvlText w:val=""/>
+      <w:lvlJc w:val="left"/>
+      <w:pPr>
+        <w:ind w:left="2160" w:hanging="360"/>
+      </w:pPr>
+      <w:rPr>
+        <w:rFonts w:ascii="Wingdings" w:hAnsi="Wingdings" w:hint="default"/>
+      </w:rPr>
+    </w:lvl>
+    <w:lvl w:ilvl="3" w:tplc="04090001" w:tentative="1">
+      <w:start w:val="1"/>
+      <w:numFmt w:val="bullet"/>
+      <w:lvlText w:val=""/>
+      <w:lvlJc w:val="left"/>
+      <w:pPr>
+        <w:ind w:left="2880" w:hanging="360"/>
+      </w:pPr>
+      <w:rPr>
+        <w:rFonts w:ascii="Symbol" w:hAnsi="Symbol" w:hint="default"/>
+      </w:rPr>
+    </w:lvl>
+    <w:lvl w:ilvl="4" w:tplc="04090003" w:tentative="1">
+      <w:start w:val="1"/>
+      <w:numFmt w:val="bullet"/>
+      <w:lvlText w:val="o"/>
+      <w:lvlJc w:val="left"/>
+      <w:pPr>
+        <w:ind w:left="3600" w:hanging="360"/>
+      </w:pPr>
+      <w:rPr>
+        <w:rFonts w:ascii="Courier New" w:hAnsi="Courier New" w:cs="Courier New" w:hint="default"/>
+      </w:rPr>
+    </w:lvl>
+    <w:lvl w:ilvl="5" w:tplc="04090005" w:tentative="1">
+      <w:start w:val="1"/>
+      <w:numFmt w:val="bullet"/>
+      <w:lvlText w:val=""/>
+      <w:lvlJc w:val="left"/>
+      <w:pPr>
+        <w:ind w:left="4320" w:hanging="360"/>
+      </w:pPr>
+      <w:rPr>
+        <w:rFonts w:ascii="Wingdings" w:hAnsi="Wingdings" w:hint="default"/>
+      </w:rPr>
+    </w:lvl>
+    <w:lvl w:ilvl="6" w:tplc="04090001" w:tentative="1">
+      <w:start w:val="1"/>
+      <w:numFmt w:val="bullet"/>
+      <w:lvlText w:val=""/>
+      <w:lvlJc w:val="left"/>
+      <w:pPr>
+        <w:ind w:left="5040" w:hanging="360"/>
+      </w:pPr>
+      <w:rPr>
+        <w:rFonts w:ascii="Symbol" w:hAnsi="Symbol" w:hint="default"/>
+      </w:rPr>
+    </w:lvl>
+    <w:lvl w:ilvl="7" w:tplc="04090003" w:tentative="1">
+      <w:start w:val="1"/>
+      <w:numFmt w:val="bullet"/>
+      <w:lvlText w:val="o"/>
+      <w:lvlJc w:val="left"/>
+      <w:pPr>
+        <w:ind w:left="5760" w:hanging="360"/>
+      </w:pPr>
+      <w:rPr>
+        <w:rFonts w:ascii="Courier New" w:hAnsi="Courier New" w:cs="Courier New" w:hint="default"/>
+      </w:rPr>
+    </w:lvl>
+    <w:lvl w:ilvl="8" w:tplc="04090005" w:tentative="1">
+      <w:start w:val="1"/>
+      <w:numFmt w:val="bullet"/>
+      <w:lvlText w:val=""/>
+      <w:lvlJc w:val="left"/>
+      <w:pPr>
+        <w:ind w:left="6480" w:hanging="360"/>
+      </w:pPr>
+      <w:rPr>
+        <w:rFonts w:ascii="Wingdings" w:hAnsi="Wingdings" w:hint="default"/>
+      </w:rPr>
+    </w:lvl>
+  </w:abstractNum>
+  <w:abstractNum w:abstractNumId="1">
     <w:nsid w:val="58FA3F0B"/>
     <w:multiLevelType w:val="hybridMultilevel"/>
-    <w:tmpl w:val="4DCC0246"/>
-    <w:lvl w:ilvl="0" w:tplc="FA702218">
+    <w:tmpl w:val="872C4C2A"/>
+    <w:lvl w:ilvl="0" w:tplc="04090001">
       <w:start w:val="1"/>
-      <w:numFmt w:val="decimal"/>
-      <w:lvlText w:val="%1."/>
+      <w:numFmt w:val="bullet"/>
+      <w:lvlText w:val=""/>
       <w:lvlJc w:val="left"/>
       <w:pPr>
         <w:ind w:left="1080" w:hanging="360"/>
       </w:pPr>
+      <w:rPr>
+        <w:rFonts w:ascii="Symbol" w:hAnsi="Symbol" w:hint="default"/>
+      </w:rPr>
     </w:lvl>
     <w:lvl w:ilvl="1" w:tplc="04090019">
       <w:start w:val="1"/>
@@ -1503,41 +1986,136 @@
       </w:pPr>
     </w:lvl>
   </w:abstractNum>
+  <w:abstractNum w:abstractNumId="2">
+    <w:nsid w:val="79371676"/>
+    <w:multiLevelType w:val="hybridMultilevel"/>
+    <w:tmpl w:val="E31EA58C"/>
+    <w:lvl w:ilvl="0" w:tplc="04090001">
+      <w:start w:val="1"/>
+      <w:numFmt w:val="bullet"/>
+      <w:lvlText w:val=""/>
+      <w:lvlJc w:val="left"/>
+      <w:pPr>
+        <w:ind w:left="720" w:hanging="360"/>
+      </w:pPr>
+      <w:rPr>
+        <w:rFonts w:ascii="Symbol" w:hAnsi="Symbol" w:hint="default"/>
+      </w:rPr>
+    </w:lvl>
+    <w:lvl w:ilvl="1" w:tplc="04090003" w:tentative="1">
+      <w:start w:val="1"/>
+      <w:numFmt w:val="bullet"/>
+      <w:lvlText w:val="o"/>
+      <w:lvlJc w:val="left"/>
+      <w:pPr>
+        <w:ind w:left="1440" w:hanging="360"/>
+      </w:pPr>
+      <w:rPr>
+        <w:rFonts w:ascii="Courier New" w:hAnsi="Courier New" w:cs="Courier New" w:hint="default"/>
+      </w:rPr>
+    </w:lvl>
+    <w:lvl w:ilvl="2" w:tplc="04090005" w:tentative="1">
+      <w:start w:val="1"/>
+      <w:numFmt w:val="bullet"/>
+      <w:lvlText w:val=""/>
+      <w:lvlJc w:val="left"/>
+      <w:pPr>
+        <w:ind w:left="2160" w:hanging="360"/>
+      </w:pPr>
+      <w:rPr>
+        <w:rFonts w:ascii="Wingdings" w:hAnsi="Wingdings" w:hint="default"/>
+      </w:rPr>
+    </w:lvl>
+    <w:lvl w:ilvl="3" w:tplc="04090001" w:tentative="1">
+      <w:start w:val="1"/>
+      <w:numFmt w:val="bullet"/>
+      <w:lvlText w:val=""/>
+      <w:lvlJc w:val="left"/>
+      <w:pPr>
+        <w:ind w:left="2880" w:hanging="360"/>
+      </w:pPr>
+      <w:rPr>
+        <w:rFonts w:ascii="Symbol" w:hAnsi="Symbol" w:hint="default"/>
+      </w:rPr>
+    </w:lvl>
+    <w:lvl w:ilvl="4" w:tplc="04090003" w:tentative="1">
+      <w:start w:val="1"/>
+      <w:numFmt w:val="bullet"/>
+      <w:lvlText w:val="o"/>
+      <w:lvlJc w:val="left"/>
+      <w:pPr>
+        <w:ind w:left="3600" w:hanging="360"/>
+      </w:pPr>
+      <w:rPr>
+        <w:rFonts w:ascii="Courier New" w:hAnsi="Courier New" w:cs="Courier New" w:hint="default"/>
+      </w:rPr>
+    </w:lvl>
+    <w:lvl w:ilvl="5" w:tplc="04090005" w:tentative="1">
+      <w:start w:val="1"/>
+      <w:numFmt w:val="bullet"/>
+      <w:lvlText w:val=""/>
+      <w:lvlJc w:val="left"/>
+      <w:pPr>
+        <w:ind w:left="4320" w:hanging="360"/>
+      </w:pPr>
+      <w:rPr>
+        <w:rFonts w:ascii="Wingdings" w:hAnsi="Wingdings" w:hint="default"/>
+      </w:rPr>
+    </w:lvl>
+    <w:lvl w:ilvl="6" w:tplc="04090001" w:tentative="1">
+      <w:start w:val="1"/>
+      <w:numFmt w:val="bullet"/>
+      <w:lvlText w:val=""/>
+      <w:lvlJc w:val="left"/>
+      <w:pPr>
+        <w:ind w:left="5040" w:hanging="360"/>
+      </w:pPr>
+      <w:rPr>
+        <w:rFonts w:ascii="Symbol" w:hAnsi="Symbol" w:hint="default"/>
+      </w:rPr>
+    </w:lvl>
+    <w:lvl w:ilvl="7" w:tplc="04090003" w:tentative="1">
+      <w:start w:val="1"/>
+      <w:numFmt w:val="bullet"/>
+      <w:lvlText w:val="o"/>
+      <w:lvlJc w:val="left"/>
+      <w:pPr>
+        <w:ind w:left="5760" w:hanging="360"/>
+      </w:pPr>
+      <w:rPr>
+        <w:rFonts w:ascii="Courier New" w:hAnsi="Courier New" w:cs="Courier New" w:hint="default"/>
+      </w:rPr>
+    </w:lvl>
+    <w:lvl w:ilvl="8" w:tplc="04090005" w:tentative="1">
+      <w:start w:val="1"/>
+      <w:numFmt w:val="bullet"/>
+      <w:lvlText w:val=""/>
+      <w:lvlJc w:val="left"/>
+      <w:pPr>
+        <w:ind w:left="6480" w:hanging="360"/>
+      </w:pPr>
+      <w:rPr>
+        <w:rFonts w:ascii="Wingdings" w:hAnsi="Wingdings" w:hint="default"/>
+      </w:rPr>
+    </w:lvl>
+  </w:abstractNum>
   <w:num w:numId="1">
+    <w:abstractNumId w:val="1"/>
+  </w:num>
+  <w:num w:numId="2">
+    <w:abstractNumId w:val="1"/>
+  </w:num>
+  <w:num w:numId="3">
     <w:abstractNumId w:val="0"/>
-    <w:lvlOverride w:ilvl="0">
-      <w:startOverride w:val="1"/>
-    </w:lvlOverride>
-    <w:lvlOverride w:ilvl="1">
-      <w:startOverride w:val="1"/>
-    </w:lvlOverride>
-    <w:lvlOverride w:ilvl="2">
-      <w:startOverride w:val="1"/>
-    </w:lvlOverride>
-    <w:lvlOverride w:ilvl="3">
-      <w:startOverride w:val="1"/>
-    </w:lvlOverride>
-    <w:lvlOverride w:ilvl="4">
-      <w:startOverride w:val="1"/>
-    </w:lvlOverride>
-    <w:lvlOverride w:ilvl="5">
-      <w:startOverride w:val="1"/>
-    </w:lvlOverride>
-    <w:lvlOverride w:ilvl="6">
-      <w:startOverride w:val="1"/>
-    </w:lvlOverride>
-    <w:lvlOverride w:ilvl="7">
-      <w:startOverride w:val="1"/>
-    </w:lvlOverride>
-    <w:lvlOverride w:ilvl="8">
-      <w:startOverride w:val="1"/>
-    </w:lvlOverride>
+  </w:num>
+  <w:num w:numId="4">
+    <w:abstractNumId w:val="2"/>
   </w:num>
 </w:numbering>
 </file>
 
 <file path=word/styles.xml><?xml version="1.0" encoding="utf-8"?>
-<w:styles xmlns:mc="http://schemas.openxmlformats.org/markup-compatibility/2006" xmlns:r="http://schemas.openxmlformats.org/officeDocument/2006/relationships" xmlns:w="http://schemas.openxmlformats.org/wordprocessingml/2006/main" xmlns:w14="http://schemas.microsoft.com/office/word/2010/wordml" xmlns:w15="http://schemas.microsoft.com/office/word/2012/wordml" xmlns:w16se="http://schemas.microsoft.com/office/word/2015/wordml/symex" mc:Ignorable="w14 w15 w16se">
+<w:styles xmlns:mc="http://schemas.openxmlformats.org/markup-compatibility/2006" xmlns:r="http://schemas.openxmlformats.org/officeDocument/2006/relationships" xmlns:w="http://schemas.openxmlformats.org/wordprocessingml/2006/main" xmlns:w14="http://schemas.microsoft.com/office/word/2010/wordml" mc:Ignorable="w14">
   <w:docDefaults>
     <w:rPrDefault>
       <w:rPr>
@@ -1553,378 +2131,144 @@
       </w:pPr>
     </w:pPrDefault>
   </w:docDefaults>
-  <w:latentStyles w:defLockedState="0" w:defUIPriority="99" w:defSemiHidden="0" w:defUnhideWhenUsed="0" w:defQFormat="0" w:count="371">
-    <w:lsdException w:name="Normal" w:uiPriority="0" w:qFormat="1"/>
-    <w:lsdException w:name="heading 1" w:uiPriority="9" w:qFormat="1"/>
-    <w:lsdException w:name="heading 2" w:semiHidden="1" w:uiPriority="9" w:unhideWhenUsed="1" w:qFormat="1"/>
-    <w:lsdException w:name="heading 3" w:semiHidden="1" w:uiPriority="9" w:unhideWhenUsed="1" w:qFormat="1"/>
-    <w:lsdException w:name="heading 4" w:semiHidden="1" w:uiPriority="9" w:unhideWhenUsed="1" w:qFormat="1"/>
-    <w:lsdException w:name="heading 5" w:semiHidden="1" w:uiPriority="9" w:unhideWhenUsed="1" w:qFormat="1"/>
-    <w:lsdException w:name="heading 6" w:semiHidden="1" w:uiPriority="9" w:unhideWhenUsed="1" w:qFormat="1"/>
-    <w:lsdException w:name="heading 7" w:semiHidden="1" w:uiPriority="9" w:unhideWhenUsed="1" w:qFormat="1"/>
-    <w:lsdException w:name="heading 8" w:semiHidden="1" w:uiPriority="9" w:unhideWhenUsed="1" w:qFormat="1"/>
-    <w:lsdException w:name="heading 9" w:semiHidden="1" w:uiPriority="9" w:unhideWhenUsed="1" w:qFormat="1"/>
-    <w:lsdException w:name="index 1" w:semiHidden="1" w:unhideWhenUsed="1"/>
-    <w:lsdException w:name="index 2" w:semiHidden="1" w:unhideWhenUsed="1"/>
-    <w:lsdException w:name="index 3" w:semiHidden="1" w:unhideWhenUsed="1"/>
-    <w:lsdException w:name="index 4" w:semiHidden="1" w:unhideWhenUsed="1"/>
-    <w:lsdException w:name="index 5" w:semiHidden="1" w:unhideWhenUsed="1"/>
-    <w:lsdException w:name="index 6" w:semiHidden="1" w:unhideWhenUsed="1"/>
-    <w:lsdException w:name="index 7" w:semiHidden="1" w:unhideWhenUsed="1"/>
-    <w:lsdException w:name="index 8" w:semiHidden="1" w:unhideWhenUsed="1"/>
-    <w:lsdException w:name="index 9" w:semiHidden="1" w:unhideWhenUsed="1"/>
-    <w:lsdException w:name="toc 1" w:semiHidden="1" w:uiPriority="39" w:unhideWhenUsed="1"/>
-    <w:lsdException w:name="toc 2" w:semiHidden="1" w:uiPriority="39" w:unhideWhenUsed="1"/>
-    <w:lsdException w:name="toc 3" w:semiHidden="1" w:uiPriority="39" w:unhideWhenUsed="1"/>
-    <w:lsdException w:name="toc 4" w:semiHidden="1" w:uiPriority="39" w:unhideWhenUsed="1"/>
-    <w:lsdException w:name="toc 5" w:semiHidden="1" w:uiPriority="39" w:unhideWhenUsed="1"/>
-    <w:lsdException w:name="toc 6" w:semiHidden="1" w:uiPriority="39" w:unhideWhenUsed="1"/>
-    <w:lsdException w:name="toc 7" w:semiHidden="1" w:uiPriority="39" w:unhideWhenUsed="1"/>
-    <w:lsdException w:name="toc 8" w:semiHidden="1" w:uiPriority="39" w:unhideWhenUsed="1"/>
-    <w:lsdException w:name="toc 9" w:semiHidden="1" w:uiPriority="39" w:unhideWhenUsed="1"/>
-    <w:lsdException w:name="Normal Indent" w:semiHidden="1" w:unhideWhenUsed="1"/>
-    <w:lsdException w:name="footnote text" w:semiHidden="1" w:unhideWhenUsed="1"/>
-    <w:lsdException w:name="annotation text" w:semiHidden="1" w:unhideWhenUsed="1"/>
-    <w:lsdException w:name="header" w:semiHidden="1" w:unhideWhenUsed="1"/>
-    <w:lsdException w:name="footer" w:semiHidden="1" w:unhideWhenUsed="1"/>
-    <w:lsdException w:name="index heading" w:semiHidden="1" w:unhideWhenUsed="1"/>
-    <w:lsdException w:name="caption" w:semiHidden="1" w:uiPriority="35" w:unhideWhenUsed="1" w:qFormat="1"/>
-    <w:lsdException w:name="table of figures" w:semiHidden="1" w:unhideWhenUsed="1"/>
-    <w:lsdException w:name="envelope address" w:semiHidden="1" w:unhideWhenUsed="1"/>
-    <w:lsdException w:name="envelope return" w:semiHidden="1" w:unhideWhenUsed="1"/>
-    <w:lsdException w:name="footnote reference" w:semiHidden="1" w:unhideWhenUsed="1"/>
-    <w:lsdException w:name="annotation reference" w:semiHidden="1" w:unhideWhenUsed="1"/>
-    <w:lsdException w:name="line number" w:semiHidden="1" w:unhideWhenUsed="1"/>
-    <w:lsdException w:name="page number" w:semiHidden="1" w:unhideWhenUsed="1"/>
-    <w:lsdException w:name="endnote reference" w:semiHidden="1" w:unhideWhenUsed="1"/>
-    <w:lsdException w:name="endnote text" w:semiHidden="1" w:unhideWhenUsed="1"/>
-    <w:lsdException w:name="table of authorities" w:semiHidden="1" w:unhideWhenUsed="1"/>
-    <w:lsdException w:name="macro" w:semiHidden="1" w:unhideWhenUsed="1"/>
-    <w:lsdException w:name="toa heading" w:semiHidden="1" w:unhideWhenUsed="1"/>
-    <w:lsdException w:name="List" w:semiHidden="1" w:unhideWhenUsed="1"/>
-    <w:lsdException w:name="List Bullet" w:semiHidden="1" w:unhideWhenUsed="1"/>
-    <w:lsdException w:name="List Number" w:semiHidden="1" w:unhideWhenUsed="1"/>
-    <w:lsdException w:name="List 2" w:semiHidden="1" w:unhideWhenUsed="1"/>
-    <w:lsdException w:name="List 3" w:semiHidden="1" w:unhideWhenUsed="1"/>
-    <w:lsdException w:name="List 4" w:semiHidden="1" w:unhideWhenUsed="1"/>
-    <w:lsdException w:name="List 5" w:semiHidden="1" w:unhideWhenUsed="1"/>
-    <w:lsdException w:name="List Bullet 2" w:semiHidden="1" w:unhideWhenUsed="1"/>
-    <w:lsdException w:name="List Bullet 3" w:semiHidden="1" w:unhideWhenUsed="1"/>
-    <w:lsdException w:name="List Bullet 4" w:semiHidden="1" w:unhideWhenUsed="1"/>
-    <w:lsdException w:name="List Bullet 5" w:semiHidden="1" w:unhideWhenUsed="1"/>
-    <w:lsdException w:name="List Number 2" w:semiHidden="1" w:unhideWhenUsed="1"/>
-    <w:lsdException w:name="List Number 3" w:semiHidden="1" w:unhideWhenUsed="1"/>
-    <w:lsdException w:name="List Number 4" w:semiHidden="1" w:unhideWhenUsed="1"/>
-    <w:lsdException w:name="List Number 5" w:semiHidden="1" w:unhideWhenUsed="1"/>
-    <w:lsdException w:name="Title" w:uiPriority="10" w:qFormat="1"/>
-    <w:lsdException w:name="Closing" w:semiHidden="1" w:unhideWhenUsed="1"/>
-    <w:lsdException w:name="Signature" w:semiHidden="1" w:unhideWhenUsed="1"/>
-    <w:lsdException w:name="Default Paragraph Font" w:semiHidden="1" w:uiPriority="1" w:unhideWhenUsed="1"/>
-    <w:lsdException w:name="Body Text" w:semiHidden="1" w:unhideWhenUsed="1"/>
-    <w:lsdException w:name="Body Text Indent" w:semiHidden="1" w:unhideWhenUsed="1"/>
-    <w:lsdException w:name="List Continue" w:semiHidden="1" w:unhideWhenUsed="1"/>
-    <w:lsdException w:name="List Continue 2" w:semiHidden="1" w:unhideWhenUsed="1"/>
-    <w:lsdException w:name="List Continue 3" w:semiHidden="1" w:unhideWhenUsed="1"/>
-    <w:lsdException w:name="List Continue 4" w:semiHidden="1" w:unhideWhenUsed="1"/>
-    <w:lsdException w:name="List Continue 5" w:semiHidden="1" w:unhideWhenUsed="1"/>
-    <w:lsdException w:name="Message Header" w:semiHidden="1" w:unhideWhenUsed="1"/>
-    <w:lsdException w:name="Subtitle" w:uiPriority="11" w:qFormat="1"/>
-    <w:lsdException w:name="Salutation" w:semiHidden="1" w:unhideWhenUsed="1"/>
-    <w:lsdException w:name="Date" w:semiHidden="1" w:unhideWhenUsed="1"/>
-    <w:lsdException w:name="Body Text First Indent" w:semiHidden="1" w:unhideWhenUsed="1"/>
-    <w:lsdException w:name="Body Text First Indent 2" w:semiHidden="1" w:unhideWhenUsed="1"/>
-    <w:lsdException w:name="Note Heading" w:semiHidden="1" w:unhideWhenUsed="1"/>
-    <w:lsdException w:name="Body Text 2" w:semiHidden="1" w:unhideWhenUsed="1"/>
-    <w:lsdException w:name="Body Text 3" w:semiHidden="1" w:unhideWhenUsed="1"/>
-    <w:lsdException w:name="Body Text Indent 2" w:semiHidden="1" w:unhideWhenUsed="1"/>
-    <w:lsdException w:name="Body Text Indent 3" w:semiHidden="1" w:unhideWhenUsed="1"/>
-    <w:lsdException w:name="Block Text" w:semiHidden="1" w:unhideWhenUsed="1"/>
-    <w:lsdException w:name="Hyperlink" w:semiHidden="1" w:unhideWhenUsed="1"/>
-    <w:lsdException w:name="FollowedHyperlink" w:semiHidden="1" w:unhideWhenUsed="1"/>
-    <w:lsdException w:name="Strong" w:uiPriority="22" w:qFormat="1"/>
-    <w:lsdException w:name="Emphasis" w:uiPriority="20" w:qFormat="1"/>
-    <w:lsdException w:name="Document Map" w:semiHidden="1" w:unhideWhenUsed="1"/>
-    <w:lsdException w:name="Plain Text" w:semiHidden="1" w:unhideWhenUsed="1"/>
-    <w:lsdException w:name="E-mail Signature" w:semiHidden="1" w:unhideWhenUsed="1"/>
-    <w:lsdException w:name="HTML Top of Form" w:semiHidden="1" w:unhideWhenUsed="1"/>
-    <w:lsdException w:name="HTML Bottom of Form" w:semiHidden="1" w:unhideWhenUsed="1"/>
-    <w:lsdException w:name="Normal (Web)" w:semiHidden="1" w:unhideWhenUsed="1"/>
-    <w:lsdException w:name="HTML Acronym" w:semiHidden="1" w:unhideWhenUsed="1"/>
-    <w:lsdException w:name="HTML Address" w:semiHidden="1" w:unhideWhenUsed="1"/>
-    <w:lsdException w:name="HTML Cite" w:semiHidden="1" w:unhideWhenUsed="1"/>
-    <w:lsdException w:name="HTML Code" w:semiHidden="1" w:unhideWhenUsed="1"/>
-    <w:lsdException w:name="HTML Definition" w:semiHidden="1" w:unhideWhenUsed="1"/>
-    <w:lsdException w:name="HTML Keyboard" w:semiHidden="1" w:unhideWhenUsed="1"/>
-    <w:lsdException w:name="HTML Preformatted" w:semiHidden="1" w:unhideWhenUsed="1"/>
-    <w:lsdException w:name="HTML Sample" w:semiHidden="1" w:unhideWhenUsed="1"/>
-    <w:lsdException w:name="HTML Typewriter" w:semiHidden="1" w:unhideWhenUsed="1"/>
-    <w:lsdException w:name="HTML Variable" w:semiHidden="1" w:unhideWhenUsed="1"/>
-    <w:lsdException w:name="Normal Table" w:semiHidden="1" w:unhideWhenUsed="1"/>
-    <w:lsdException w:name="annotation subject" w:semiHidden="1" w:unhideWhenUsed="1"/>
-    <w:lsdException w:name="No List" w:semiHidden="1" w:unhideWhenUsed="1"/>
-    <w:lsdException w:name="Outline List 1" w:semiHidden="1" w:unhideWhenUsed="1"/>
-    <w:lsdException w:name="Outline List 2" w:semiHidden="1" w:unhideWhenUsed="1"/>
-    <w:lsdException w:name="Outline List 3" w:semiHidden="1" w:unhideWhenUsed="1"/>
-    <w:lsdException w:name="Table Simple 1" w:semiHidden="1" w:unhideWhenUsed="1"/>
-    <w:lsdException w:name="Table Simple 2" w:semiHidden="1" w:unhideWhenUsed="1"/>
-    <w:lsdException w:name="Table Simple 3" w:semiHidden="1" w:unhideWhenUsed="1"/>
-    <w:lsdException w:name="Table Classic 1" w:semiHidden="1" w:unhideWhenUsed="1"/>
-    <w:lsdException w:name="Table Classic 2" w:semiHidden="1" w:unhideWhenUsed="1"/>
-    <w:lsdException w:name="Table Classic 3" w:semiHidden="1" w:unhideWhenUsed="1"/>
-    <w:lsdException w:name="Table Classic 4" w:semiHidden="1" w:unhideWhenUsed="1"/>
-    <w:lsdException w:name="Table Colorful 1" w:semiHidden="1" w:unhideWhenUsed="1"/>
-    <w:lsdException w:name="Table Colorful 2" w:semiHidden="1" w:unhideWhenUsed="1"/>
-    <w:lsdException w:name="Table Colorful 3" w:semiHidden="1" w:unhideWhenUsed="1"/>
-    <w:lsdException w:name="Table Columns 1" w:semiHidden="1" w:unhideWhenUsed="1"/>
-    <w:lsdException w:name="Table Columns 2" w:semiHidden="1" w:unhideWhenUsed="1"/>
-    <w:lsdException w:name="Table Columns 3" w:semiHidden="1" w:unhideWhenUsed="1"/>
-    <w:lsdException w:name="Table Columns 4" w:semiHidden="1" w:unhideWhenUsed="1"/>
-    <w:lsdException w:name="Table Columns 5" w:semiHidden="1" w:unhideWhenUsed="1"/>
-    <w:lsdException w:name="Table Grid 1" w:semiHidden="1" w:unhideWhenUsed="1"/>
-    <w:lsdException w:name="Table Grid 2" w:semiHidden="1" w:unhideWhenUsed="1"/>
-    <w:lsdException w:name="Table Grid 3" w:semiHidden="1" w:unhideWhenUsed="1"/>
-    <w:lsdException w:name="Table Grid 4" w:semiHidden="1" w:unhideWhenUsed="1"/>
-    <w:lsdException w:name="Table Grid 5" w:semiHidden="1" w:unhideWhenUsed="1"/>
-    <w:lsdException w:name="Table Grid 6" w:semiHidden="1" w:unhideWhenUsed="1"/>
-    <w:lsdException w:name="Table Grid 7" w:semiHidden="1" w:unhideWhenUsed="1"/>
-    <w:lsdException w:name="Table Grid 8" w:semiHidden="1" w:unhideWhenUsed="1"/>
-    <w:lsdException w:name="Table List 1" w:semiHidden="1" w:unhideWhenUsed="1"/>
-    <w:lsdException w:name="Table List 2" w:semiHidden="1" w:unhideWhenUsed="1"/>
-    <w:lsdException w:name="Table List 3" w:semiHidden="1" w:unhideWhenUsed="1"/>
-    <w:lsdException w:name="Table List 4" w:semiHidden="1" w:unhideWhenUsed="1"/>
-    <w:lsdException w:name="Table List 5" w:semiHidden="1" w:unhideWhenUsed="1"/>
-    <w:lsdException w:name="Table List 6" w:semiHidden="1" w:unhideWhenUsed="1"/>
-    <w:lsdException w:name="Table List 7" w:semiHidden="1" w:unhideWhenUsed="1"/>
-    <w:lsdException w:name="Table List 8" w:semiHidden="1" w:unhideWhenUsed="1"/>
-    <w:lsdException w:name="Table 3D effects 1" w:semiHidden="1" w:unhideWhenUsed="1"/>
-    <w:lsdException w:name="Table 3D effects 2" w:semiHidden="1" w:unhideWhenUsed="1"/>
-    <w:lsdException w:name="Table 3D effects 3" w:semiHidden="1" w:unhideWhenUsed="1"/>
-    <w:lsdException w:name="Table Contemporary" w:semiHidden="1" w:unhideWhenUsed="1"/>
-    <w:lsdException w:name="Table Elegant" w:semiHidden="1" w:unhideWhenUsed="1"/>
-    <w:lsdException w:name="Table Professional" w:semiHidden="1" w:unhideWhenUsed="1"/>
-    <w:lsdException w:name="Table Subtle 1" w:semiHidden="1" w:unhideWhenUsed="1"/>
-    <w:lsdException w:name="Table Subtle 2" w:semiHidden="1" w:unhideWhenUsed="1"/>
-    <w:lsdException w:name="Table Web 1" w:semiHidden="1" w:unhideWhenUsed="1"/>
-    <w:lsdException w:name="Table Web 2" w:semiHidden="1" w:unhideWhenUsed="1"/>
-    <w:lsdException w:name="Table Web 3" w:semiHidden="1" w:unhideWhenUsed="1"/>
-    <w:lsdException w:name="Balloon Text" w:semiHidden="1" w:unhideWhenUsed="1"/>
-    <w:lsdException w:name="Table Grid" w:uiPriority="39"/>
-    <w:lsdException w:name="Table Theme" w:semiHidden="1" w:unhideWhenUsed="1"/>
-    <w:lsdException w:name="Placeholder Text" w:semiHidden="1"/>
-    <w:lsdException w:name="No Spacing" w:uiPriority="1" w:qFormat="1"/>
-    <w:lsdException w:name="Light Shading" w:uiPriority="60"/>
-    <w:lsdException w:name="Light List" w:uiPriority="61"/>
-    <w:lsdException w:name="Light Grid" w:uiPriority="62"/>
-    <w:lsdException w:name="Medium Shading 1" w:uiPriority="63"/>
-    <w:lsdException w:name="Medium Shading 2" w:uiPriority="64"/>
-    <w:lsdException w:name="Medium List 1" w:uiPriority="65"/>
-    <w:lsdException w:name="Medium List 2" w:uiPriority="66"/>
-    <w:lsdException w:name="Medium Grid 1" w:uiPriority="67"/>
-    <w:lsdException w:name="Medium Grid 2" w:uiPriority="68"/>
-    <w:lsdException w:name="Medium Grid 3" w:uiPriority="69"/>
-    <w:lsdException w:name="Dark List" w:uiPriority="70"/>
-    <w:lsdException w:name="Colorful Shading" w:uiPriority="71"/>
-    <w:lsdException w:name="Colorful List" w:uiPriority="72"/>
-    <w:lsdException w:name="Colorful Grid" w:uiPriority="73"/>
-    <w:lsdException w:name="Light Shading Accent 1" w:uiPriority="60"/>
-    <w:lsdException w:name="Light List Accent 1" w:uiPriority="61"/>
-    <w:lsdException w:name="Light Grid Accent 1" w:uiPriority="62"/>
-    <w:lsdException w:name="Medium Shading 1 Accent 1" w:uiPriority="63"/>
-    <w:lsdException w:name="Medium Shading 2 Accent 1" w:uiPriority="64"/>
-    <w:lsdException w:name="Medium List 1 Accent 1" w:uiPriority="65"/>
-    <w:lsdException w:name="Revision" w:semiHidden="1"/>
-    <w:lsdException w:name="List Paragraph" w:uiPriority="34" w:qFormat="1"/>
-    <w:lsdException w:name="Quote" w:uiPriority="29" w:qFormat="1"/>
-    <w:lsdException w:name="Intense Quote" w:uiPriority="30" w:qFormat="1"/>
-    <w:lsdException w:name="Medium List 2 Accent 1" w:uiPriority="66"/>
-    <w:lsdException w:name="Medium Grid 1 Accent 1" w:uiPriority="67"/>
-    <w:lsdException w:name="Medium Grid 2 Accent 1" w:uiPriority="68"/>
-    <w:lsdException w:name="Medium Grid 3 Accent 1" w:uiPriority="69"/>
-    <w:lsdException w:name="Dark List Accent 1" w:uiPriority="70"/>
-    <w:lsdException w:name="Colorful Shading Accent 1" w:uiPriority="71"/>
-    <w:lsdException w:name="Colorful List Accent 1" w:uiPriority="72"/>
-    <w:lsdException w:name="Colorful Grid Accent 1" w:uiPriority="73"/>
-    <w:lsdException w:name="Light Shading Accent 2" w:uiPriority="60"/>
-    <w:lsdException w:name="Light List Accent 2" w:uiPriority="61"/>
-    <w:lsdException w:name="Light Grid Accent 2" w:uiPriority="62"/>
-    <w:lsdException w:name="Medium Shading 1 Accent 2" w:uiPriority="63"/>
-    <w:lsdException w:name="Medium Shading 2 Accent 2" w:uiPriority="64"/>
-    <w:lsdException w:name="Medium List 1 Accent 2" w:uiPriority="65"/>
-    <w:lsdException w:name="Medium List 2 Accent 2" w:uiPriority="66"/>
-    <w:lsdException w:name="Medium Grid 1 Accent 2" w:uiPriority="67"/>
-    <w:lsdException w:name="Medium Grid 2 Accent 2" w:uiPriority="68"/>
-    <w:lsdException w:name="Medium Grid 3 Accent 2" w:uiPriority="69"/>
-    <w:lsdException w:name="Dark List Accent 2" w:uiPriority="70"/>
-    <w:lsdException w:name="Colorful Shading Accent 2" w:uiPriority="71"/>
-    <w:lsdException w:name="Colorful List Accent 2" w:uiPriority="72"/>
-    <w:lsdException w:name="Colorful Grid Accent 2" w:uiPriority="73"/>
-    <w:lsdException w:name="Light Shading Accent 3" w:uiPriority="60"/>
-    <w:lsdException w:name="Light List Accent 3" w:uiPriority="61"/>
-    <w:lsdException w:name="Light Grid Accent 3" w:uiPriority="62"/>
-    <w:lsdException w:name="Medium Shading 1 Accent 3" w:uiPriority="63"/>
-    <w:lsdException w:name="Medium Shading 2 Accent 3" w:uiPriority="64"/>
-    <w:lsdException w:name="Medium List 1 Accent 3" w:uiPriority="65"/>
-    <w:lsdException w:name="Medium List 2 Accent 3" w:uiPriority="66"/>
-    <w:lsdException w:name="Medium Grid 1 Accent 3" w:uiPriority="67"/>
-    <w:lsdException w:name="Medium Grid 2 Accent 3" w:uiPriority="68"/>
-    <w:lsdException w:name="Medium Grid 3 Accent 3" w:uiPriority="69"/>
-    <w:lsdException w:name="Dark List Accent 3" w:uiPriority="70"/>
-    <w:lsdException w:name="Colorful Shading Accent 3" w:uiPriority="71"/>
-    <w:lsdException w:name="Colorful List Accent 3" w:uiPriority="72"/>
-    <w:lsdException w:name="Colorful Grid Accent 3" w:uiPriority="73"/>
-    <w:lsdException w:name="Light Shading Accent 4" w:uiPriority="60"/>
-    <w:lsdException w:name="Light List Accent 4" w:uiPriority="61"/>
-    <w:lsdException w:name="Light Grid Accent 4" w:uiPriority="62"/>
-    <w:lsdException w:name="Medium Shading 1 Accent 4" w:uiPriority="63"/>
-    <w:lsdException w:name="Medium Shading 2 Accent 4" w:uiPriority="64"/>
-    <w:lsdException w:name="Medium List 1 Accent 4" w:uiPriority="65"/>
-    <w:lsdException w:name="Medium List 2 Accent 4" w:uiPriority="66"/>
-    <w:lsdException w:name="Medium Grid 1 Accent 4" w:uiPriority="67"/>
-    <w:lsdException w:name="Medium Grid 2 Accent 4" w:uiPriority="68"/>
-    <w:lsdException w:name="Medium Grid 3 Accent 4" w:uiPriority="69"/>
-    <w:lsdException w:name="Dark List Accent 4" w:uiPriority="70"/>
-    <w:lsdException w:name="Colorful Shading Accent 4" w:uiPriority="71"/>
-    <w:lsdException w:name="Colorful List Accent 4" w:uiPriority="72"/>
-    <w:lsdException w:name="Colorful Grid Accent 4" w:uiPriority="73"/>
-    <w:lsdException w:name="Light Shading Accent 5" w:uiPriority="60"/>
-    <w:lsdException w:name="Light List Accent 5" w:uiPriority="61"/>
-    <w:lsdException w:name="Light Grid Accent 5" w:uiPriority="62"/>
-    <w:lsdException w:name="Medium Shading 1 Accent 5" w:uiPriority="63"/>
-    <w:lsdException w:name="Medium Shading 2 Accent 5" w:uiPriority="64"/>
-    <w:lsdException w:name="Medium List 1 Accent 5" w:uiPriority="65"/>
-    <w:lsdException w:name="Medium List 2 Accent 5" w:uiPriority="66"/>
-    <w:lsdException w:name="Medium Grid 1 Accent 5" w:uiPriority="67"/>
-    <w:lsdException w:name="Medium Grid 2 Accent 5" w:uiPriority="68"/>
-    <w:lsdException w:name="Medium Grid 3 Accent 5" w:uiPriority="69"/>
-    <w:lsdException w:name="Dark List Accent 5" w:uiPriority="70"/>
-    <w:lsdException w:name="Colorful Shading Accent 5" w:uiPriority="71"/>
-    <w:lsdException w:name="Colorful List Accent 5" w:uiPriority="72"/>
-    <w:lsdException w:name="Colorful Grid Accent 5" w:uiPriority="73"/>
-    <w:lsdException w:name="Light Shading Accent 6" w:uiPriority="60"/>
-    <w:lsdException w:name="Light List Accent 6" w:uiPriority="61"/>
-    <w:lsdException w:name="Light Grid Accent 6" w:uiPriority="62"/>
-    <w:lsdException w:name="Medium Shading 1 Accent 6" w:uiPriority="63"/>
-    <w:lsdException w:name="Medium Shading 2 Accent 6" w:uiPriority="64"/>
-    <w:lsdException w:name="Medium List 1 Accent 6" w:uiPriority="65"/>
-    <w:lsdException w:name="Medium List 2 Accent 6" w:uiPriority="66"/>
-    <w:lsdException w:name="Medium Grid 1 Accent 6" w:uiPriority="67"/>
-    <w:lsdException w:name="Medium Grid 2 Accent 6" w:uiPriority="68"/>
-    <w:lsdException w:name="Medium Grid 3 Accent 6" w:uiPriority="69"/>
-    <w:lsdException w:name="Dark List Accent 6" w:uiPriority="70"/>
-    <w:lsdException w:name="Colorful Shading Accent 6" w:uiPriority="71"/>
-    <w:lsdException w:name="Colorful List Accent 6" w:uiPriority="72"/>
-    <w:lsdException w:name="Colorful Grid Accent 6" w:uiPriority="73"/>
-    <w:lsdException w:name="Subtle Emphasis" w:uiPriority="19" w:qFormat="1"/>
-    <w:lsdException w:name="Intense Emphasis" w:uiPriority="21" w:qFormat="1"/>
-    <w:lsdException w:name="Subtle Reference" w:uiPriority="31" w:qFormat="1"/>
-    <w:lsdException w:name="Intense Reference" w:uiPriority="32" w:qFormat="1"/>
-    <w:lsdException w:name="Book Title" w:uiPriority="33" w:qFormat="1"/>
-    <w:lsdException w:name="Bibliography" w:semiHidden="1" w:uiPriority="37" w:unhideWhenUsed="1"/>
-    <w:lsdException w:name="TOC Heading" w:semiHidden="1" w:uiPriority="39" w:unhideWhenUsed="1" w:qFormat="1"/>
-    <w:lsdException w:name="Plain Table 1" w:uiPriority="41"/>
-    <w:lsdException w:name="Plain Table 2" w:uiPriority="42"/>
-    <w:lsdException w:name="Plain Table 3" w:uiPriority="43"/>
-    <w:lsdException w:name="Plain Table 4" w:uiPriority="44"/>
-    <w:lsdException w:name="Plain Table 5" w:uiPriority="45"/>
-    <w:lsdException w:name="Grid Table Light" w:uiPriority="40"/>
-    <w:lsdException w:name="Grid Table 1 Light" w:uiPriority="46"/>
-    <w:lsdException w:name="Grid Table 2" w:uiPriority="47"/>
-    <w:lsdException w:name="Grid Table 3" w:uiPriority="48"/>
-    <w:lsdException w:name="Grid Table 4" w:uiPriority="49"/>
-    <w:lsdException w:name="Grid Table 5 Dark" w:uiPriority="50"/>
-    <w:lsdException w:name="Grid Table 6 Colorful" w:uiPriority="51"/>
-    <w:lsdException w:name="Grid Table 7 Colorful" w:uiPriority="52"/>
-    <w:lsdException w:name="Grid Table 1 Light Accent 1" w:uiPriority="46"/>
-    <w:lsdException w:name="Grid Table 2 Accent 1" w:uiPriority="47"/>
-    <w:lsdException w:name="Grid Table 3 Accent 1" w:uiPriority="48"/>
-    <w:lsdException w:name="Grid Table 4 Accent 1" w:uiPriority="49"/>
-    <w:lsdException w:name="Grid Table 5 Dark Accent 1" w:uiPriority="50"/>
-    <w:lsdException w:name="Grid Table 6 Colorful Accent 1" w:uiPriority="51"/>
-    <w:lsdException w:name="Grid Table 7 Colorful Accent 1" w:uiPriority="52"/>
-    <w:lsdException w:name="Grid Table 1 Light Accent 2" w:uiPriority="46"/>
-    <w:lsdException w:name="Grid Table 2 Accent 2" w:uiPriority="47"/>
-    <w:lsdException w:name="Grid Table 3 Accent 2" w:uiPriority="48"/>
-    <w:lsdException w:name="Grid Table 4 Accent 2" w:uiPriority="49"/>
-    <w:lsdException w:name="Grid Table 5 Dark Accent 2" w:uiPriority="50"/>
-    <w:lsdException w:name="Grid Table 6 Colorful Accent 2" w:uiPriority="51"/>
-    <w:lsdException w:name="Grid Table 7 Colorful Accent 2" w:uiPriority="52"/>
-    <w:lsdException w:name="Grid Table 1 Light Accent 3" w:uiPriority="46"/>
-    <w:lsdException w:name="Grid Table 2 Accent 3" w:uiPriority="47"/>
-    <w:lsdException w:name="Grid Table 3 Accent 3" w:uiPriority="48"/>
-    <w:lsdException w:name="Grid Table 4 Accent 3" w:uiPriority="49"/>
-    <w:lsdException w:name="Grid Table 5 Dark Accent 3" w:uiPriority="50"/>
-    <w:lsdException w:name="Grid Table 6 Colorful Accent 3" w:uiPriority="51"/>
-    <w:lsdException w:name="Grid Table 7 Colorful Accent 3" w:uiPriority="52"/>
-    <w:lsdException w:name="Grid Table 1 Light Accent 4" w:uiPriority="46"/>
-    <w:lsdException w:name="Grid Table 2 Accent 4" w:uiPriority="47"/>
-    <w:lsdException w:name="Grid Table 3 Accent 4" w:uiPriority="48"/>
-    <w:lsdException w:name="Grid Table 4 Accent 4" w:uiPriority="49"/>
-    <w:lsdException w:name="Grid Table 5 Dark Accent 4" w:uiPriority="50"/>
-    <w:lsdException w:name="Grid Table 6 Colorful Accent 4" w:uiPriority="51"/>
-    <w:lsdException w:name="Grid Table 7 Colorful Accent 4" w:uiPriority="52"/>
-    <w:lsdException w:name="Grid Table 1 Light Accent 5" w:uiPriority="46"/>
-    <w:lsdException w:name="Grid Table 2 Accent 5" w:uiPriority="47"/>
-    <w:lsdException w:name="Grid Table 3 Accent 5" w:uiPriority="48"/>
-    <w:lsdException w:name="Grid Table 4 Accent 5" w:uiPriority="49"/>
-    <w:lsdException w:name="Grid Table 5 Dark Accent 5" w:uiPriority="50"/>
-    <w:lsdException w:name="Grid Table 6 Colorful Accent 5" w:uiPriority="51"/>
-    <w:lsdException w:name="Grid Table 7 Colorful Accent 5" w:uiPriority="52"/>
-    <w:lsdException w:name="Grid Table 1 Light Accent 6" w:uiPriority="46"/>
-    <w:lsdException w:name="Grid Table 2 Accent 6" w:uiPriority="47"/>
-    <w:lsdException w:name="Grid Table 3 Accent 6" w:uiPriority="48"/>
-    <w:lsdException w:name="Grid Table 4 Accent 6" w:uiPriority="49"/>
-    <w:lsdException w:name="Grid Table 5 Dark Accent 6" w:uiPriority="50"/>
-    <w:lsdException w:name="Grid Table 6 Colorful Accent 6" w:uiPriority="51"/>
-    <w:lsdException w:name="Grid Table 7 Colorful Accent 6" w:uiPriority="52"/>
-    <w:lsdException w:name="List Table 1 Light" w:uiPriority="46"/>
-    <w:lsdException w:name="List Table 2" w:uiPriority="47"/>
-    <w:lsdException w:name="List Table 3" w:uiPriority="48"/>
-    <w:lsdException w:name="List Table 4" w:uiPriority="49"/>
-    <w:lsdException w:name="List Table 5 Dark" w:uiPriority="50"/>
-    <w:lsdException w:name="List Table 6 Colorful" w:uiPriority="51"/>
-    <w:lsdException w:name="List Table 7 Colorful" w:uiPriority="52"/>
-    <w:lsdException w:name="List Table 1 Light Accent 1" w:uiPriority="46"/>
-    <w:lsdException w:name="List Table 2 Accent 1" w:uiPriority="47"/>
-    <w:lsdException w:name="List Table 3 Accent 1" w:uiPriority="48"/>
-    <w:lsdException w:name="List Table 4 Accent 1" w:uiPriority="49"/>
-    <w:lsdException w:name="List Table 5 Dark Accent 1" w:uiPriority="50"/>
-    <w:lsdException w:name="List Table 6 Colorful Accent 1" w:uiPriority="51"/>
-    <w:lsdException w:name="List Table 7 Colorful Accent 1" w:uiPriority="52"/>
-    <w:lsdException w:name="List Table 1 Light Accent 2" w:uiPriority="46"/>
-    <w:lsdException w:name="List Table 2 Accent 2" w:uiPriority="47"/>
-    <w:lsdException w:name="List Table 3 Accent 2" w:uiPriority="48"/>
-    <w:lsdException w:name="List Table 4 Accent 2" w:uiPriority="49"/>
-    <w:lsdException w:name="List Table 5 Dark Accent 2" w:uiPriority="50"/>
-    <w:lsdException w:name="List Table 6 Colorful Accent 2" w:uiPriority="51"/>
-    <w:lsdException w:name="List Table 7 Colorful Accent 2" w:uiPriority="52"/>
-    <w:lsdException w:name="List Table 1 Light Accent 3" w:uiPriority="46"/>
-    <w:lsdException w:name="List Table 2 Accent 3" w:uiPriority="47"/>
-    <w:lsdException w:name="List Table 3 Accent 3" w:uiPriority="48"/>
-    <w:lsdException w:name="List Table 4 Accent 3" w:uiPriority="49"/>
-    <w:lsdException w:name="List Table 5 Dark Accent 3" w:uiPriority="50"/>
-    <w:lsdException w:name="List Table 6 Colorful Accent 3" w:uiPriority="51"/>
-    <w:lsdException w:name="List Table 7 Colorful Accent 3" w:uiPriority="52"/>
-    <w:lsdException w:name="List Table 1 Light Accent 4" w:uiPriority="46"/>
-    <w:lsdException w:name="List Table 2 Accent 4" w:uiPriority="47"/>
-    <w:lsdException w:name="List Table 3 Accent 4" w:uiPriority="48"/>
-    <w:lsdException w:name="List Table 4 Accent 4" w:uiPriority="49"/>
-    <w:lsdException w:name="List Table 5 Dark Accent 4" w:uiPriority="50"/>
-    <w:lsdException w:name="List Table 6 Colorful Accent 4" w:uiPriority="51"/>
-    <w:lsdException w:name="List Table 7 Colorful Accent 4" w:uiPriority="52"/>
-    <w:lsdException w:name="List Table 1 Light Accent 5" w:uiPriority="46"/>
-    <w:lsdException w:name="List Table 2 Accent 5" w:uiPriority="47"/>
-    <w:lsdException w:name="List Table 3 Accent 5" w:uiPriority="48"/>
-    <w:lsdException w:name="List Table 4 Accent 5" w:uiPriority="49"/>
-    <w:lsdException w:name="List Table 5 Dark Accent 5" w:uiPriority="50"/>
-    <w:lsdException w:name="List Table 6 Colorful Accent 5" w:uiPriority="51"/>
-    <w:lsdException w:name="List Table 7 Colorful Accent 5" w:uiPriority="52"/>
-    <w:lsdException w:name="List Table 1 Light Accent 6" w:uiPriority="46"/>
-    <w:lsdException w:name="List Table 2 Accent 6" w:uiPriority="47"/>
-    <w:lsdException w:name="List Table 3 Accent 6" w:uiPriority="48"/>
-    <w:lsdException w:name="List Table 4 Accent 6" w:uiPriority="49"/>
-    <w:lsdException w:name="List Table 5 Dark Accent 6" w:uiPriority="50"/>
-    <w:lsdException w:name="List Table 6 Colorful Accent 6" w:uiPriority="51"/>
-    <w:lsdException w:name="List Table 7 Colorful Accent 6" w:uiPriority="52"/>
+  <w:latentStyles w:defLockedState="0" w:defUIPriority="99" w:defSemiHidden="1" w:defUnhideWhenUsed="1" w:defQFormat="0" w:count="267">
+    <w:lsdException w:name="Normal" w:semiHidden="0" w:uiPriority="0" w:unhideWhenUsed="0" w:qFormat="1"/>
+    <w:lsdException w:name="heading 1" w:semiHidden="0" w:uiPriority="9" w:unhideWhenUsed="0" w:qFormat="1"/>
+    <w:lsdException w:name="heading 2" w:uiPriority="9" w:qFormat="1"/>
+    <w:lsdException w:name="heading 3" w:uiPriority="9" w:qFormat="1"/>
+    <w:lsdException w:name="heading 4" w:uiPriority="9" w:qFormat="1"/>
+    <w:lsdException w:name="heading 5" w:uiPriority="9" w:qFormat="1"/>
+    <w:lsdException w:name="heading 6" w:uiPriority="9" w:qFormat="1"/>
+    <w:lsdException w:name="heading 7" w:uiPriority="9" w:qFormat="1"/>
+    <w:lsdException w:name="heading 8" w:uiPriority="9" w:qFormat="1"/>
+    <w:lsdException w:name="heading 9" w:uiPriority="9" w:qFormat="1"/>
+    <w:lsdException w:name="toc 1" w:uiPriority="39"/>
+    <w:lsdException w:name="toc 2" w:uiPriority="39"/>
+    <w:lsdException w:name="toc 3" w:uiPriority="39"/>
+    <w:lsdException w:name="toc 4" w:uiPriority="39"/>
+    <w:lsdException w:name="toc 5" w:uiPriority="39"/>
+    <w:lsdException w:name="toc 6" w:uiPriority="39"/>
+    <w:lsdException w:name="toc 7" w:uiPriority="39"/>
+    <w:lsdException w:name="toc 8" w:uiPriority="39"/>
+    <w:lsdException w:name="toc 9" w:uiPriority="39"/>
+    <w:lsdException w:name="caption" w:uiPriority="35" w:qFormat="1"/>
+    <w:lsdException w:name="Title" w:semiHidden="0" w:uiPriority="10" w:unhideWhenUsed="0" w:qFormat="1"/>
+    <w:lsdException w:name="Default Paragraph Font" w:uiPriority="1"/>
+    <w:lsdException w:name="Subtitle" w:semiHidden="0" w:uiPriority="11" w:unhideWhenUsed="0" w:qFormat="1"/>
+    <w:lsdException w:name="Strong" w:semiHidden="0" w:uiPriority="22" w:unhideWhenUsed="0" w:qFormat="1"/>
+    <w:lsdException w:name="Emphasis" w:semiHidden="0" w:uiPriority="20" w:unhideWhenUsed="0" w:qFormat="1"/>
+    <w:lsdException w:name="Table Grid" w:semiHidden="0" w:uiPriority="39" w:unhideWhenUsed="0"/>
+    <w:lsdException w:name="Placeholder Text" w:unhideWhenUsed="0"/>
+    <w:lsdException w:name="No Spacing" w:semiHidden="0" w:uiPriority="1" w:unhideWhenUsed="0" w:qFormat="1"/>
+    <w:lsdException w:name="Light Shading" w:semiHidden="0" w:uiPriority="60" w:unhideWhenUsed="0"/>
+    <w:lsdException w:name="Light List" w:semiHidden="0" w:uiPriority="61" w:unhideWhenUsed="0"/>
+    <w:lsdException w:name="Light Grid" w:semiHidden="0" w:uiPriority="62" w:unhideWhenUsed="0"/>
+    <w:lsdException w:name="Medium Shading 1" w:semiHidden="0" w:uiPriority="63" w:unhideWhenUsed="0"/>
+    <w:lsdException w:name="Medium Shading 2" w:semiHidden="0" w:uiPriority="64" w:unhideWhenUsed="0"/>
+    <w:lsdException w:name="Medium List 1" w:semiHidden="0" w:uiPriority="65" w:unhideWhenUsed="0"/>
+    <w:lsdException w:name="Medium List 2" w:semiHidden="0" w:uiPriority="66" w:unhideWhenUsed="0"/>
+    <w:lsdException w:name="Medium Grid 1" w:semiHidden="0" w:uiPriority="67" w:unhideWhenUsed="0"/>
+    <w:lsdException w:name="Medium Grid 2" w:semiHidden="0" w:uiPriority="68" w:unhideWhenUsed="0"/>
+    <w:lsdException w:name="Medium Grid 3" w:semiHidden="0" w:uiPriority="69" w:unhideWhenUsed="0"/>
+    <w:lsdException w:name="Dark List" w:semiHidden="0" w:uiPriority="70" w:unhideWhenUsed="0"/>
+    <w:lsdException w:name="Colorful Shading" w:semiHidden="0" w:uiPriority="71" w:unhideWhenUsed="0"/>
+    <w:lsdException w:name="Colorful List" w:semiHidden="0" w:uiPriority="72" w:unhideWhenUsed="0"/>
+    <w:lsdException w:name="Colorful Grid" w:semiHidden="0" w:uiPriority="73" w:unhideWhenUsed="0"/>
+    <w:lsdException w:name="Light Shading Accent 1" w:semiHidden="0" w:uiPriority="60" w:unhideWhenUsed="0"/>
+    <w:lsdException w:name="Light List Accent 1" w:semiHidden="0" w:uiPriority="61" w:unhideWhenUsed="0"/>
+    <w:lsdException w:name="Light Grid Accent 1" w:semiHidden="0" w:uiPriority="62" w:unhideWhenUsed="0"/>
+    <w:lsdException w:name="Medium Shading 1 Accent 1" w:semiHidden="0" w:uiPriority="63" w:unhideWhenUsed="0"/>
+    <w:lsdException w:name="Medium Shading 2 Accent 1" w:semiHidden="0" w:uiPriority="64" w:unhideWhenUsed="0"/>
+    <w:lsdException w:name="Medium List 1 Accent 1" w:semiHidden="0" w:uiPriority="65" w:unhideWhenUsed="0"/>
+    <w:lsdException w:name="Revision" w:unhideWhenUsed="0"/>
+    <w:lsdException w:name="List Paragraph" w:semiHidden="0" w:uiPriority="34" w:unhideWhenUsed="0" w:qFormat="1"/>
+    <w:lsdException w:name="Quote" w:semiHidden="0" w:uiPriority="29" w:unhideWhenUsed="0" w:qFormat="1"/>
+    <w:lsdException w:name="Intense Quote" w:semiHidden="0" w:uiPriority="30" w:unhideWhenUsed="0" w:qFormat="1"/>
+    <w:lsdException w:name="Medium List 2 Accent 1" w:semiHidden="0" w:uiPriority="66" w:unhideWhenUsed="0"/>
+    <w:lsdException w:name="Medium Grid 1 Accent 1" w:semiHidden="0" w:uiPriority="67" w:unhideWhenUsed="0"/>
+    <w:lsdException w:name="Medium Grid 2 Accent 1" w:semiHidden="0" w:uiPriority="68" w:unhideWhenUsed="0"/>
+    <w:lsdException w:name="Medium Grid 3 Accent 1" w:semiHidden="0" w:uiPriority="69" w:unhideWhenUsed="0"/>
+    <w:lsdException w:name="Dark List Accent 1" w:semiHidden="0" w:uiPriority="70" w:unhideWhenUsed="0"/>
+    <w:lsdException w:name="Colorful Shading Accent 1" w:semiHidden="0" w:uiPriority="71" w:unhideWhenUsed="0"/>
+    <w:lsdException w:name="Colorful List Accent 1" w:semiHidden="0" w:uiPriority="72" w:unhideWhenUsed="0"/>
+    <w:lsdException w:name="Colorful Grid Accent 1" w:semiHidden="0" w:uiPriority="73" w:unhideWhenUsed="0"/>
+    <w:lsdException w:name="Light Shading Accent 2" w:semiHidden="0" w:uiPriority="60" w:unhideWhenUsed="0"/>
+    <w:lsdException w:name="Light List Accent 2" w:semiHidden="0" w:uiPriority="61" w:unhideWhenUsed="0"/>
+    <w:lsdException w:name="Light Grid Accent 2" w:semiHidden="0" w:uiPriority="62" w:unhideWhenUsed="0"/>
+    <w:lsdException w:name="Medium Shading 1 Accent 2" w:semiHidden="0" w:uiPriority="63" w:unhideWhenUsed="0"/>
+    <w:lsdException w:name="Medium Shading 2 Accent 2" w:semiHidden="0" w:uiPriority="64" w:unhideWhenUsed="0"/>
+    <w:lsdException w:name="Medium List 1 Accent 2" w:semiHidden="0" w:uiPriority="65" w:unhideWhenUsed="0"/>
+    <w:lsdException w:name="Medium List 2 Accent 2" w:semiHidden="0" w:uiPriority="66" w:unhideWhenUsed="0"/>
+    <w:lsdException w:name="Medium Grid 1 Accent 2" w:semiHidden="0" w:uiPriority="67" w:unhideWhenUsed="0"/>
+    <w:lsdException w:name="Medium Grid 2 Accent 2" w:semiHidden="0" w:uiPriority="68" w:unhideWhenUsed="0"/>
+    <w:lsdException w:name="Medium Grid 3 Accent 2" w:semiHidden="0" w:uiPriority="69" w:unhideWhenUsed="0"/>
+    <w:lsdException w:name="Dark List Accent 2" w:semiHidden="0" w:uiPriority="70" w:unhideWhenUsed="0"/>
+    <w:lsdException w:name="Colorful Shading Accent 2" w:semiHidden="0" w:uiPriority="71" w:unhideWhenUsed="0"/>
+    <w:lsdException w:name="Colorful List Accent 2" w:semiHidden="0" w:uiPriority="72" w:unhideWhenUsed="0"/>
+    <w:lsdException w:name="Colorful Grid Accent 2" w:semiHidden="0" w:uiPriority="73" w:unhideWhenUsed="0"/>
+    <w:lsdException w:name="Light Shading Accent 3" w:semiHidden="0" w:uiPriority="60" w:unhideWhenUsed="0"/>
+    <w:lsdException w:name="Light List Accent 3" w:semiHidden="0" w:uiPriority="61" w:unhideWhenUsed="0"/>
+    <w:lsdException w:name="Light Grid Accent 3" w:semiHidden="0" w:uiPriority="62" w:unhideWhenUsed="0"/>
+    <w:lsdException w:name="Medium Shading 1 Accent 3" w:semiHidden="0" w:uiPriority="63" w:unhideWhenUsed="0"/>
+    <w:lsdException w:name="Medium Shading 2 Accent 3" w:semiHidden="0" w:uiPriority="64" w:unhideWhenUsed="0"/>
+    <w:lsdException w:name="Medium List 1 Accent 3" w:semiHidden="0" w:uiPriority="65" w:unhideWhenUsed="0"/>
+    <w:lsdException w:name="Medium List 2 Accent 3" w:semiHidden="0" w:uiPriority="66" w:unhideWhenUsed="0"/>
+    <w:lsdException w:name="Medium Grid 1 Accent 3" w:semiHidden="0" w:uiPriority="67" w:unhideWhenUsed="0"/>
+    <w:lsdException w:name="Medium Grid 2 Accent 3" w:semiHidden="0" w:uiPriority="68" w:unhideWhenUsed="0"/>
+    <w:lsdException w:name="Medium Grid 3 Accent 3" w:semiHidden="0" w:uiPriority="69" w:unhideWhenUsed="0"/>
+    <w:lsdException w:name="Dark List Accent 3" w:semiHidden="0" w:uiPriority="70" w:unhideWhenUsed="0"/>
+    <w:lsdException w:name="Colorful Shading Accent 3" w:semiHidden="0" w:uiPriority="71" w:unhideWhenUsed="0"/>
+    <w:lsdException w:name="Colorful List Accent 3" w:semiHidden="0" w:uiPriority="72" w:unhideWhenUsed="0"/>
+    <w:lsdException w:name="Colorful Grid Accent 3" w:semiHidden="0" w:uiPriority="73" w:unhideWhenUsed="0"/>
+    <w:lsdException w:name="Light Shading Accent 4" w:semiHidden="0" w:uiPriority="60" w:unhideWhenUsed="0"/>
+    <w:lsdException w:name="Light List Accent 4" w:semiHidden="0" w:uiPriority="61" w:unhideWhenUsed="0"/>
+    <w:lsdException w:name="Light Grid Accent 4" w:semiHidden="0" w:uiPriority="62" w:unhideWhenUsed="0"/>
+    <w:lsdException w:name="Medium Shading 1 Accent 4" w:semiHidden="0" w:uiPriority="63" w:unhideWhenUsed="0"/>
+    <w:lsdException w:name="Medium Shading 2 Accent 4" w:semiHidden="0" w:uiPriority="64" w:unhideWhenUsed="0"/>
+    <w:lsdException w:name="Medium List 1 Accent 4" w:semiHidden="0" w:uiPriority="65" w:unhideWhenUsed="0"/>
+    <w:lsdException w:name="Medium List 2 Accent 4" w:semiHidden="0" w:uiPriority="66" w:unhideWhenUsed="0"/>
+    <w:lsdException w:name="Medium Grid 1 Accent 4" w:semiHidden="0" w:uiPriority="67" w:unhideWhenUsed="0"/>
+    <w:lsdException w:name="Medium Grid 2 Accent 4" w:semiHidden="0" w:uiPriority="68" w:unhideWhenUsed="0"/>
+    <w:lsdException w:name="Medium Grid 3 Accent 4" w:semiHidden="0" w:uiPriority="69" w:unhideWhenUsed="0"/>
+    <w:lsdException w:name="Dark List Accent 4" w:semiHidden="0" w:uiPriority="70" w:unhideWhenUsed="0"/>
+    <w:lsdException w:name="Colorful Shading Accent 4" w:semiHidden="0" w:uiPriority="71" w:unhideWhenUsed="0"/>
+    <w:lsdException w:name="Colorful List Accent 4" w:semiHidden="0" w:uiPriority="72" w:unhideWhenUsed="0"/>
+    <w:lsdException w:name="Colorful Grid Accent 4" w:semiHidden="0" w:uiPriority="73" w:unhideWhenUsed="0"/>
+    <w:lsdException w:name="Light Shading Accent 5" w:semiHidden="0" w:uiPriority="60" w:unhideWhenUsed="0"/>
+    <w:lsdException w:name="Light List Accent 5" w:semiHidden="0" w:uiPriority="61" w:unhideWhenUsed="0"/>
+    <w:lsdException w:name="Light Grid Accent 5" w:semiHidden="0" w:uiPriority="62" w:unhideWhenUsed="0"/>
+    <w:lsdException w:name="Medium Shading 1 Accent 5" w:semiHidden="0" w:uiPriority="63" w:unhideWhenUsed="0"/>
+    <w:lsdException w:name="Medium Shading 2 Accent 5" w:semiHidden="0" w:uiPriority="64" w:unhideWhenUsed="0"/>
+    <w:lsdException w:name="Medium List 1 Accent 5" w:semiHidden="0" w:uiPriority="65" w:unhideWhenUsed="0"/>
+    <w:lsdException w:name="Medium List 2 Accent 5" w:semiHidden="0" w:uiPriority="66" w:unhideWhenUsed="0"/>
+    <w:lsdException w:name="Medium Grid 1 Accent 5" w:semiHidden="0" w:uiPriority="67" w:unhideWhenUsed="0"/>
+    <w:lsdException w:name="Medium Grid 2 Accent 5" w:semiHidden="0" w:uiPriority="68" w:unhideWhenUsed="0"/>
+    <w:lsdException w:name="Medium Grid 3 Accent 5" w:semiHidden="0" w:uiPriority="69" w:unhideWhenUsed="0"/>
+    <w:lsdException w:name="Dark List Accent 5" w:semiHidden="0" w:uiPriority="70" w:unhideWhenUsed="0"/>
+    <w:lsdException w:name="Colorful Shading Accent 5" w:semiHidden="0" w:uiPriority="71" w:unhideWhenUsed="0"/>
+    <w:lsdException w:name="Colorful List Accent 5" w:semiHidden="0" w:uiPriority="72" w:unhideWhenUsed="0"/>
+    <w:lsdException w:name="Colorful Grid Accent 5" w:semiHidden="0" w:uiPriority="73" w:unhideWhenUsed="0"/>
+    <w:lsdException w:name="Light Shading Accent 6" w:semiHidden="0" w:uiPriority="60" w:unhideWhenUsed="0"/>
+    <w:lsdException w:name="Light List Accent 6" w:semiHidden="0" w:uiPriority="61" w:unhideWhenUsed="0"/>
+    <w:lsdException w:name="Light Grid Accent 6" w:semiHidden="0" w:uiPriority="62" w:unhideWhenUsed="0"/>
+    <w:lsdException w:name="Medium Shading 1 Accent 6" w:semiHidden="0" w:uiPriority="63" w:unhideWhenUsed="0"/>
+    <w:lsdException w:name="Medium Shading 2 Accent 6" w:semiHidden="0" w:uiPriority="64" w:unhideWhenUsed="0"/>
+    <w:lsdException w:name="Medium List 1 Accent 6" w:semiHidden="0" w:uiPriority="65" w:unhideWhenUsed="0"/>
+    <w:lsdException w:name="Medium List 2 Accent 6" w:semiHidden="0" w:uiPriority="66" w:unhideWhenUsed="0"/>
+    <w:lsdException w:name="Medium Grid 1 Accent 6" w:semiHidden="0" w:uiPriority="67" w:unhideWhenUsed="0"/>
+    <w:lsdException w:name="Medium Grid 2 Accent 6" w:semiHidden="0" w:uiPriority="68" w:unhideWhenUsed="0"/>
+    <w:lsdException w:name="Medium Grid 3 Accent 6" w:semiHidden="0" w:uiPriority="69" w:unhideWhenUsed="0"/>
+    <w:lsdException w:name="Dark List Accent 6" w:semiHidden="0" w:uiPriority="70" w:unhideWhenUsed="0"/>
+    <w:lsdException w:name="Colorful Shading Accent 6" w:semiHidden="0" w:uiPriority="71" w:unhideWhenUsed="0"/>
+    <w:lsdException w:name="Colorful List Accent 6" w:semiHidden="0" w:uiPriority="72" w:unhideWhenUsed="0"/>
+    <w:lsdException w:name="Colorful Grid Accent 6" w:semiHidden="0" w:uiPriority="73" w:unhideWhenUsed="0"/>
+    <w:lsdException w:name="Subtle Emphasis" w:semiHidden="0" w:uiPriority="19" w:unhideWhenUsed="0" w:qFormat="1"/>
+    <w:lsdException w:name="Intense Emphasis" w:semiHidden="0" w:uiPriority="21" w:unhideWhenUsed="0" w:qFormat="1"/>
+    <w:lsdException w:name="Subtle Reference" w:semiHidden="0" w:uiPriority="31" w:unhideWhenUsed="0" w:qFormat="1"/>
+    <w:lsdException w:name="Intense Reference" w:semiHidden="0" w:uiPriority="32" w:unhideWhenUsed="0" w:qFormat="1"/>
+    <w:lsdException w:name="Book Title" w:semiHidden="0" w:uiPriority="33" w:unhideWhenUsed="0" w:qFormat="1"/>
+    <w:lsdException w:name="Bibliography" w:uiPriority="37"/>
+    <w:lsdException w:name="TOC Heading" w:uiPriority="39" w:qFormat="1"/>
   </w:latentStyles>
   <w:style w:type="paragraph" w:default="1" w:styleId="Normal">
     <w:name w:val="Normal"/>
@@ -1942,7 +2286,6 @@
   <w:style w:type="character" w:default="1" w:styleId="DefaultParagraphFont">
     <w:name w:val="Default Paragraph Font"/>
     <w:uiPriority w:val="1"/>
-    <w:semiHidden/>
     <w:unhideWhenUsed/>
   </w:style>
   <w:style w:type="table" w:default="1" w:styleId="TableNormal">
@@ -2033,6 +2376,348 @@
       <w:sz w:val="24"/>
       <w:szCs w:val="24"/>
     </w:rPr>
+  </w:style>
+  <w:style w:type="paragraph" w:styleId="BalloonText">
+    <w:name w:val="Balloon Text"/>
+    <w:basedOn w:val="Normal"/>
+    <w:link w:val="BalloonTextChar"/>
+    <w:uiPriority w:val="99"/>
+    <w:semiHidden/>
+    <w:unhideWhenUsed/>
+    <w:rsid w:val="00DB41E1"/>
+    <w:rPr>
+      <w:rFonts w:ascii="Tahoma" w:hAnsi="Tahoma" w:cs="Tahoma"/>
+      <w:sz w:val="16"/>
+      <w:szCs w:val="16"/>
+    </w:rPr>
+  </w:style>
+  <w:style w:type="character" w:customStyle="1" w:styleId="BalloonTextChar">
+    <w:name w:val="Balloon Text Char"/>
+    <w:basedOn w:val="DefaultParagraphFont"/>
+    <w:link w:val="BalloonText"/>
+    <w:uiPriority w:val="99"/>
+    <w:semiHidden/>
+    <w:rsid w:val="00DB41E1"/>
+    <w:rPr>
+      <w:rFonts w:ascii="Tahoma" w:eastAsia="Times New Roman" w:hAnsi="Tahoma" w:cs="Tahoma"/>
+      <w:sz w:val="16"/>
+      <w:szCs w:val="16"/>
+    </w:rPr>
+  </w:style>
+  <w:style w:type="paragraph" w:styleId="ListParagraph">
+    <w:name w:val="List Paragraph"/>
+    <w:basedOn w:val="Normal"/>
+    <w:uiPriority w:val="34"/>
+    <w:qFormat/>
+    <w:rsid w:val="00DB41E1"/>
+    <w:pPr>
+      <w:ind w:left="720"/>
+      <w:contextualSpacing/>
+    </w:pPr>
+  </w:style>
+</w:styles>
+</file>
+
+<file path=word/stylesWithEffects.xml><?xml version="1.0" encoding="utf-8"?>
+<w:styles xmlns:wpc="http://schemas.microsoft.com/office/word/2010/wordprocessingCanvas" xmlns:mc="http://schemas.openxmlformats.org/markup-compatibility/2006" xmlns:o="urn:schemas-microsoft-com:office:office" xmlns:r="http://schemas.openxmlformats.org/officeDocument/2006/relationships" xmlns:m="http://schemas.openxmlformats.org/officeDocument/2006/math" xmlns:v="urn:schemas-microsoft-com:vml" xmlns:wp14="http://schemas.microsoft.com/office/word/2010/wordprocessingDrawing" xmlns:wp="http://schemas.openxmlformats.org/drawingml/2006/wordprocessingDrawing" xmlns:w10="urn:schemas-microsoft-com:office:word" xmlns:w="http://schemas.openxmlformats.org/wordprocessingml/2006/main" xmlns:w14="http://schemas.microsoft.com/office/word/2010/wordml" xmlns:wpg="http://schemas.microsoft.com/office/word/2010/wordprocessingGroup" xmlns:wpi="http://schemas.microsoft.com/office/word/2010/wordprocessingInk" xmlns:wne="http://schemas.microsoft.com/office/word/2006/wordml" xmlns:wps="http://schemas.microsoft.com/office/word/2010/wordprocessingShape" mc:Ignorable="w14 wp14">
+  <w:docDefaults>
+    <w:rPrDefault>
+      <w:rPr>
+        <w:rFonts w:asciiTheme="minorHAnsi" w:eastAsiaTheme="minorHAnsi" w:hAnsiTheme="minorHAnsi" w:cstheme="minorBidi"/>
+        <w:sz w:val="22"/>
+        <w:szCs w:val="22"/>
+        <w:lang w:val="en-US" w:eastAsia="en-US" w:bidi="ar-SA"/>
+      </w:rPr>
+    </w:rPrDefault>
+    <w:pPrDefault>
+      <w:pPr>
+        <w:spacing w:after="160" w:line="259" w:lineRule="auto"/>
+      </w:pPr>
+    </w:pPrDefault>
+  </w:docDefaults>
+  <w:latentStyles w:defLockedState="0" w:defUIPriority="99" w:defSemiHidden="1" w:defUnhideWhenUsed="1" w:defQFormat="0" w:count="267">
+    <w:lsdException w:name="Normal" w:semiHidden="0" w:uiPriority="0" w:unhideWhenUsed="0" w:qFormat="1"/>
+    <w:lsdException w:name="heading 1" w:semiHidden="0" w:uiPriority="9" w:unhideWhenUsed="0" w:qFormat="1"/>
+    <w:lsdException w:name="heading 2" w:uiPriority="9" w:qFormat="1"/>
+    <w:lsdException w:name="heading 3" w:uiPriority="9" w:qFormat="1"/>
+    <w:lsdException w:name="heading 4" w:uiPriority="9" w:qFormat="1"/>
+    <w:lsdException w:name="heading 5" w:uiPriority="9" w:qFormat="1"/>
+    <w:lsdException w:name="heading 6" w:uiPriority="9" w:qFormat="1"/>
+    <w:lsdException w:name="heading 7" w:uiPriority="9" w:qFormat="1"/>
+    <w:lsdException w:name="heading 8" w:uiPriority="9" w:qFormat="1"/>
+    <w:lsdException w:name="heading 9" w:uiPriority="9" w:qFormat="1"/>
+    <w:lsdException w:name="toc 1" w:uiPriority="39"/>
+    <w:lsdException w:name="toc 2" w:uiPriority="39"/>
+    <w:lsdException w:name="toc 3" w:uiPriority="39"/>
+    <w:lsdException w:name="toc 4" w:uiPriority="39"/>
+    <w:lsdException w:name="toc 5" w:uiPriority="39"/>
+    <w:lsdException w:name="toc 6" w:uiPriority="39"/>
+    <w:lsdException w:name="toc 7" w:uiPriority="39"/>
+    <w:lsdException w:name="toc 8" w:uiPriority="39"/>
+    <w:lsdException w:name="toc 9" w:uiPriority="39"/>
+    <w:lsdException w:name="caption" w:uiPriority="35" w:qFormat="1"/>
+    <w:lsdException w:name="Title" w:semiHidden="0" w:uiPriority="10" w:unhideWhenUsed="0" w:qFormat="1"/>
+    <w:lsdException w:name="Default Paragraph Font" w:uiPriority="1"/>
+    <w:lsdException w:name="Subtitle" w:semiHidden="0" w:uiPriority="11" w:unhideWhenUsed="0" w:qFormat="1"/>
+    <w:lsdException w:name="Strong" w:semiHidden="0" w:uiPriority="22" w:unhideWhenUsed="0" w:qFormat="1"/>
+    <w:lsdException w:name="Emphasis" w:semiHidden="0" w:uiPriority="20" w:unhideWhenUsed="0" w:qFormat="1"/>
+    <w:lsdException w:name="Table Grid" w:semiHidden="0" w:uiPriority="39" w:unhideWhenUsed="0"/>
+    <w:lsdException w:name="Placeholder Text" w:unhideWhenUsed="0"/>
+    <w:lsdException w:name="No Spacing" w:semiHidden="0" w:uiPriority="1" w:unhideWhenUsed="0" w:qFormat="1"/>
+    <w:lsdException w:name="Light Shading" w:semiHidden="0" w:uiPriority="60" w:unhideWhenUsed="0"/>
+    <w:lsdException w:name="Light List" w:semiHidden="0" w:uiPriority="61" w:unhideWhenUsed="0"/>
+    <w:lsdException w:name="Light Grid" w:semiHidden="0" w:uiPriority="62" w:unhideWhenUsed="0"/>
+    <w:lsdException w:name="Medium Shading 1" w:semiHidden="0" w:uiPriority="63" w:unhideWhenUsed="0"/>
+    <w:lsdException w:name="Medium Shading 2" w:semiHidden="0" w:uiPriority="64" w:unhideWhenUsed="0"/>
+    <w:lsdException w:name="Medium List 1" w:semiHidden="0" w:uiPriority="65" w:unhideWhenUsed="0"/>
+    <w:lsdException w:name="Medium List 2" w:semiHidden="0" w:uiPriority="66" w:unhideWhenUsed="0"/>
+    <w:lsdException w:name="Medium Grid 1" w:semiHidden="0" w:uiPriority="67" w:unhideWhenUsed="0"/>
+    <w:lsdException w:name="Medium Grid 2" w:semiHidden="0" w:uiPriority="68" w:unhideWhenUsed="0"/>
+    <w:lsdException w:name="Medium Grid 3" w:semiHidden="0" w:uiPriority="69" w:unhideWhenUsed="0"/>
+    <w:lsdException w:name="Dark List" w:semiHidden="0" w:uiPriority="70" w:unhideWhenUsed="0"/>
+    <w:lsdException w:name="Colorful Shading" w:semiHidden="0" w:uiPriority="71" w:unhideWhenUsed="0"/>
+    <w:lsdException w:name="Colorful List" w:semiHidden="0" w:uiPriority="72" w:unhideWhenUsed="0"/>
+    <w:lsdException w:name="Colorful Grid" w:semiHidden="0" w:uiPriority="73" w:unhideWhenUsed="0"/>
+    <w:lsdException w:name="Light Shading Accent 1" w:semiHidden="0" w:uiPriority="60" w:unhideWhenUsed="0"/>
+    <w:lsdException w:name="Light List Accent 1" w:semiHidden="0" w:uiPriority="61" w:unhideWhenUsed="0"/>
+    <w:lsdException w:name="Light Grid Accent 1" w:semiHidden="0" w:uiPriority="62" w:unhideWhenUsed="0"/>
+    <w:lsdException w:name="Medium Shading 1 Accent 1" w:semiHidden="0" w:uiPriority="63" w:unhideWhenUsed="0"/>
+    <w:lsdException w:name="Medium Shading 2 Accent 1" w:semiHidden="0" w:uiPriority="64" w:unhideWhenUsed="0"/>
+    <w:lsdException w:name="Medium List 1 Accent 1" w:semiHidden="0" w:uiPriority="65" w:unhideWhenUsed="0"/>
+    <w:lsdException w:name="Revision" w:unhideWhenUsed="0"/>
+    <w:lsdException w:name="List Paragraph" w:semiHidden="0" w:uiPriority="34" w:unhideWhenUsed="0" w:qFormat="1"/>
+    <w:lsdException w:name="Quote" w:semiHidden="0" w:uiPriority="29" w:unhideWhenUsed="0" w:qFormat="1"/>
+    <w:lsdException w:name="Intense Quote" w:semiHidden="0" w:uiPriority="30" w:unhideWhenUsed="0" w:qFormat="1"/>
+    <w:lsdException w:name="Medium List 2 Accent 1" w:semiHidden="0" w:uiPriority="66" w:unhideWhenUsed="0"/>
+    <w:lsdException w:name="Medium Grid 1 Accent 1" w:semiHidden="0" w:uiPriority="67" w:unhideWhenUsed="0"/>
+    <w:lsdException w:name="Medium Grid 2 Accent 1" w:semiHidden="0" w:uiPriority="68" w:unhideWhenUsed="0"/>
+    <w:lsdException w:name="Medium Grid 3 Accent 1" w:semiHidden="0" w:uiPriority="69" w:unhideWhenUsed="0"/>
+    <w:lsdException w:name="Dark List Accent 1" w:semiHidden="0" w:uiPriority="70" w:unhideWhenUsed="0"/>
+    <w:lsdException w:name="Colorful Shading Accent 1" w:semiHidden="0" w:uiPriority="71" w:unhideWhenUsed="0"/>
+    <w:lsdException w:name="Colorful List Accent 1" w:semiHidden="0" w:uiPriority="72" w:unhideWhenUsed="0"/>
+    <w:lsdException w:name="Colorful Grid Accent 1" w:semiHidden="0" w:uiPriority="73" w:unhideWhenUsed="0"/>
+    <w:lsdException w:name="Light Shading Accent 2" w:semiHidden="0" w:uiPriority="60" w:unhideWhenUsed="0"/>
+    <w:lsdException w:name="Light List Accent 2" w:semiHidden="0" w:uiPriority="61" w:unhideWhenUsed="0"/>
+    <w:lsdException w:name="Light Grid Accent 2" w:semiHidden="0" w:uiPriority="62" w:unhideWhenUsed="0"/>
+    <w:lsdException w:name="Medium Shading 1 Accent 2" w:semiHidden="0" w:uiPriority="63" w:unhideWhenUsed="0"/>
+    <w:lsdException w:name="Medium Shading 2 Accent 2" w:semiHidden="0" w:uiPriority="64" w:unhideWhenUsed="0"/>
+    <w:lsdException w:name="Medium List 1 Accent 2" w:semiHidden="0" w:uiPriority="65" w:unhideWhenUsed="0"/>
+    <w:lsdException w:name="Medium List 2 Accent 2" w:semiHidden="0" w:uiPriority="66" w:unhideWhenUsed="0"/>
+    <w:lsdException w:name="Medium Grid 1 Accent 2" w:semiHidden="0" w:uiPriority="67" w:unhideWhenUsed="0"/>
+    <w:lsdException w:name="Medium Grid 2 Accent 2" w:semiHidden="0" w:uiPriority="68" w:unhideWhenUsed="0"/>
+    <w:lsdException w:name="Medium Grid 3 Accent 2" w:semiHidden="0" w:uiPriority="69" w:unhideWhenUsed="0"/>
+    <w:lsdException w:name="Dark List Accent 2" w:semiHidden="0" w:uiPriority="70" w:unhideWhenUsed="0"/>
+    <w:lsdException w:name="Colorful Shading Accent 2" w:semiHidden="0" w:uiPriority="71" w:unhideWhenUsed="0"/>
+    <w:lsdException w:name="Colorful List Accent 2" w:semiHidden="0" w:uiPriority="72" w:unhideWhenUsed="0"/>
+    <w:lsdException w:name="Colorful Grid Accent 2" w:semiHidden="0" w:uiPriority="73" w:unhideWhenUsed="0"/>
+    <w:lsdException w:name="Light Shading Accent 3" w:semiHidden="0" w:uiPriority="60" w:unhideWhenUsed="0"/>
+    <w:lsdException w:name="Light List Accent 3" w:semiHidden="0" w:uiPriority="61" w:unhideWhenUsed="0"/>
+    <w:lsdException w:name="Light Grid Accent 3" w:semiHidden="0" w:uiPriority="62" w:unhideWhenUsed="0"/>
+    <w:lsdException w:name="Medium Shading 1 Accent 3" w:semiHidden="0" w:uiPriority="63" w:unhideWhenUsed="0"/>
+    <w:lsdException w:name="Medium Shading 2 Accent 3" w:semiHidden="0" w:uiPriority="64" w:unhideWhenUsed="0"/>
+    <w:lsdException w:name="Medium List 1 Accent 3" w:semiHidden="0" w:uiPriority="65" w:unhideWhenUsed="0"/>
+    <w:lsdException w:name="Medium List 2 Accent 3" w:semiHidden="0" w:uiPriority="66" w:unhideWhenUsed="0"/>
+    <w:lsdException w:name="Medium Grid 1 Accent 3" w:semiHidden="0" w:uiPriority="67" w:unhideWhenUsed="0"/>
+    <w:lsdException w:name="Medium Grid 2 Accent 3" w:semiHidden="0" w:uiPriority="68" w:unhideWhenUsed="0"/>
+    <w:lsdException w:name="Medium Grid 3 Accent 3" w:semiHidden="0" w:uiPriority="69" w:unhideWhenUsed="0"/>
+    <w:lsdException w:name="Dark List Accent 3" w:semiHidden="0" w:uiPriority="70" w:unhideWhenUsed="0"/>
+    <w:lsdException w:name="Colorful Shading Accent 3" w:semiHidden="0" w:uiPriority="71" w:unhideWhenUsed="0"/>
+    <w:lsdException w:name="Colorful List Accent 3" w:semiHidden="0" w:uiPriority="72" w:unhideWhenUsed="0"/>
+    <w:lsdException w:name="Colorful Grid Accent 3" w:semiHidden="0" w:uiPriority="73" w:unhideWhenUsed="0"/>
+    <w:lsdException w:name="Light Shading Accent 4" w:semiHidden="0" w:uiPriority="60" w:unhideWhenUsed="0"/>
+    <w:lsdException w:name="Light List Accent 4" w:semiHidden="0" w:uiPriority="61" w:unhideWhenUsed="0"/>
+    <w:lsdException w:name="Light Grid Accent 4" w:semiHidden="0" w:uiPriority="62" w:unhideWhenUsed="0"/>
+    <w:lsdException w:name="Medium Shading 1 Accent 4" w:semiHidden="0" w:uiPriority="63" w:unhideWhenUsed="0"/>
+    <w:lsdException w:name="Medium Shading 2 Accent 4" w:semiHidden="0" w:uiPriority="64" w:unhideWhenUsed="0"/>
+    <w:lsdException w:name="Medium List 1 Accent 4" w:semiHidden="0" w:uiPriority="65" w:unhideWhenUsed="0"/>
+    <w:lsdException w:name="Medium List 2 Accent 4" w:semiHidden="0" w:uiPriority="66" w:unhideWhenUsed="0"/>
+    <w:lsdException w:name="Medium Grid 1 Accent 4" w:semiHidden="0" w:uiPriority="67" w:unhideWhenUsed="0"/>
+    <w:lsdException w:name="Medium Grid 2 Accent 4" w:semiHidden="0" w:uiPriority="68" w:unhideWhenUsed="0"/>
+    <w:lsdException w:name="Medium Grid 3 Accent 4" w:semiHidden="0" w:uiPriority="69" w:unhideWhenUsed="0"/>
+    <w:lsdException w:name="Dark List Accent 4" w:semiHidden="0" w:uiPriority="70" w:unhideWhenUsed="0"/>
+    <w:lsdException w:name="Colorful Shading Accent 4" w:semiHidden="0" w:uiPriority="71" w:unhideWhenUsed="0"/>
+    <w:lsdException w:name="Colorful List Accent 4" w:semiHidden="0" w:uiPriority="72" w:unhideWhenUsed="0"/>
+    <w:lsdException w:name="Colorful Grid Accent 4" w:semiHidden="0" w:uiPriority="73" w:unhideWhenUsed="0"/>
+    <w:lsdException w:name="Light Shading Accent 5" w:semiHidden="0" w:uiPriority="60" w:unhideWhenUsed="0"/>
+    <w:lsdException w:name="Light List Accent 5" w:semiHidden="0" w:uiPriority="61" w:unhideWhenUsed="0"/>
+    <w:lsdException w:name="Light Grid Accent 5" w:semiHidden="0" w:uiPriority="62" w:unhideWhenUsed="0"/>
+    <w:lsdException w:name="Medium Shading 1 Accent 5" w:semiHidden="0" w:uiPriority="63" w:unhideWhenUsed="0"/>
+    <w:lsdException w:name="Medium Shading 2 Accent 5" w:semiHidden="0" w:uiPriority="64" w:unhideWhenUsed="0"/>
+    <w:lsdException w:name="Medium List 1 Accent 5" w:semiHidden="0" w:uiPriority="65" w:unhideWhenUsed="0"/>
+    <w:lsdException w:name="Medium List 2 Accent 5" w:semiHidden="0" w:uiPriority="66" w:unhideWhenUsed="0"/>
+    <w:lsdException w:name="Medium Grid 1 Accent 5" w:semiHidden="0" w:uiPriority="67" w:unhideWhenUsed="0"/>
+    <w:lsdException w:name="Medium Grid 2 Accent 5" w:semiHidden="0" w:uiPriority="68" w:unhideWhenUsed="0"/>
+    <w:lsdException w:name="Medium Grid 3 Accent 5" w:semiHidden="0" w:uiPriority="69" w:unhideWhenUsed="0"/>
+    <w:lsdException w:name="Dark List Accent 5" w:semiHidden="0" w:uiPriority="70" w:unhideWhenUsed="0"/>
+    <w:lsdException w:name="Colorful Shading Accent 5" w:semiHidden="0" w:uiPriority="71" w:unhideWhenUsed="0"/>
+    <w:lsdException w:name="Colorful List Accent 5" w:semiHidden="0" w:uiPriority="72" w:unhideWhenUsed="0"/>
+    <w:lsdException w:name="Colorful Grid Accent 5" w:semiHidden="0" w:uiPriority="73" w:unhideWhenUsed="0"/>
+    <w:lsdException w:name="Light Shading Accent 6" w:semiHidden="0" w:uiPriority="60" w:unhideWhenUsed="0"/>
+    <w:lsdException w:name="Light List Accent 6" w:semiHidden="0" w:uiPriority="61" w:unhideWhenUsed="0"/>
+    <w:lsdException w:name="Light Grid Accent 6" w:semiHidden="0" w:uiPriority="62" w:unhideWhenUsed="0"/>
+    <w:lsdException w:name="Medium Shading 1 Accent 6" w:semiHidden="0" w:uiPriority="63" w:unhideWhenUsed="0"/>
+    <w:lsdException w:name="Medium Shading 2 Accent 6" w:semiHidden="0" w:uiPriority="64" w:unhideWhenUsed="0"/>
+    <w:lsdException w:name="Medium List 1 Accent 6" w:semiHidden="0" w:uiPriority="65" w:unhideWhenUsed="0"/>
+    <w:lsdException w:name="Medium List 2 Accent 6" w:semiHidden="0" w:uiPriority="66" w:unhideWhenUsed="0"/>
+    <w:lsdException w:name="Medium Grid 1 Accent 6" w:semiHidden="0" w:uiPriority="67" w:unhideWhenUsed="0"/>
+    <w:lsdException w:name="Medium Grid 2 Accent 6" w:semiHidden="0" w:uiPriority="68" w:unhideWhenUsed="0"/>
+    <w:lsdException w:name="Medium Grid 3 Accent 6" w:semiHidden="0" w:uiPriority="69" w:unhideWhenUsed="0"/>
+    <w:lsdException w:name="Dark List Accent 6" w:semiHidden="0" w:uiPriority="70" w:unhideWhenUsed="0"/>
+    <w:lsdException w:name="Colorful Shading Accent 6" w:semiHidden="0" w:uiPriority="71" w:unhideWhenUsed="0"/>
+    <w:lsdException w:name="Colorful List Accent 6" w:semiHidden="0" w:uiPriority="72" w:unhideWhenUsed="0"/>
+    <w:lsdException w:name="Colorful Grid Accent 6" w:semiHidden="0" w:uiPriority="73" w:unhideWhenUsed="0"/>
+    <w:lsdException w:name="Subtle Emphasis" w:semiHidden="0" w:uiPriority="19" w:unhideWhenUsed="0" w:qFormat="1"/>
+    <w:lsdException w:name="Intense Emphasis" w:semiHidden="0" w:uiPriority="21" w:unhideWhenUsed="0" w:qFormat="1"/>
+    <w:lsdException w:name="Subtle Reference" w:semiHidden="0" w:uiPriority="31" w:unhideWhenUsed="0" w:qFormat="1"/>
+    <w:lsdException w:name="Intense Reference" w:semiHidden="0" w:uiPriority="32" w:unhideWhenUsed="0" w:qFormat="1"/>
+    <w:lsdException w:name="Book Title" w:semiHidden="0" w:uiPriority="33" w:unhideWhenUsed="0" w:qFormat="1"/>
+    <w:lsdException w:name="Bibliography" w:uiPriority="37"/>
+    <w:lsdException w:name="TOC Heading" w:uiPriority="39" w:qFormat="1"/>
+  </w:latentStyles>
+  <w:style w:type="paragraph" w:default="1" w:styleId="Normal">
+    <w:name w:val="Normal"/>
+    <w:qFormat/>
+    <w:rsid w:val="008A3E33"/>
+    <w:pPr>
+      <w:spacing w:after="0" w:line="240" w:lineRule="auto"/>
+    </w:pPr>
+    <w:rPr>
+      <w:rFonts w:ascii="Times New Roman" w:eastAsia="Times New Roman" w:hAnsi="Times New Roman" w:cs="Times New Roman"/>
+      <w:sz w:val="24"/>
+      <w:szCs w:val="24"/>
+    </w:rPr>
+  </w:style>
+  <w:style w:type="character" w:default="1" w:styleId="DefaultParagraphFont">
+    <w:name w:val="Default Paragraph Font"/>
+    <w:uiPriority w:val="1"/>
+    <w:unhideWhenUsed/>
+  </w:style>
+  <w:style w:type="table" w:default="1" w:styleId="TableNormal">
+    <w:name w:val="Normal Table"/>
+    <w:uiPriority w:val="99"/>
+    <w:semiHidden/>
+    <w:unhideWhenUsed/>
+    <w:tblPr>
+      <w:tblInd w:w="0" w:type="dxa"/>
+      <w:tblCellMar>
+        <w:top w:w="0" w:type="dxa"/>
+        <w:left w:w="108" w:type="dxa"/>
+        <w:bottom w:w="0" w:type="dxa"/>
+        <w:right w:w="108" w:type="dxa"/>
+      </w:tblCellMar>
+    </w:tblPr>
+  </w:style>
+  <w:style w:type="numbering" w:default="1" w:styleId="NoList">
+    <w:name w:val="No List"/>
+    <w:uiPriority w:val="99"/>
+    <w:semiHidden/>
+    <w:unhideWhenUsed/>
+  </w:style>
+  <w:style w:type="paragraph" w:customStyle="1" w:styleId="Default">
+    <w:name w:val="Default"/>
+    <w:rsid w:val="00A372D3"/>
+    <w:pPr>
+      <w:autoSpaceDE w:val="0"/>
+      <w:autoSpaceDN w:val="0"/>
+      <w:adjustRightInd w:val="0"/>
+      <w:spacing w:after="0" w:line="240" w:lineRule="auto"/>
+    </w:pPr>
+    <w:rPr>
+      <w:rFonts w:ascii="Times New Roman" w:hAnsi="Times New Roman" w:cs="Times New Roman"/>
+      <w:color w:val="000000"/>
+      <w:sz w:val="24"/>
+      <w:szCs w:val="24"/>
+    </w:rPr>
+  </w:style>
+  <w:style w:type="paragraph" w:styleId="Header">
+    <w:name w:val="header"/>
+    <w:basedOn w:val="Normal"/>
+    <w:link w:val="HeaderChar"/>
+    <w:uiPriority w:val="99"/>
+    <w:unhideWhenUsed/>
+    <w:rsid w:val="00362D17"/>
+    <w:pPr>
+      <w:tabs>
+        <w:tab w:val="center" w:pos="4680"/>
+        <w:tab w:val="right" w:pos="9360"/>
+      </w:tabs>
+    </w:pPr>
+  </w:style>
+  <w:style w:type="character" w:customStyle="1" w:styleId="HeaderChar">
+    <w:name w:val="Header Char"/>
+    <w:basedOn w:val="DefaultParagraphFont"/>
+    <w:link w:val="Header"/>
+    <w:uiPriority w:val="99"/>
+    <w:rsid w:val="00362D17"/>
+    <w:rPr>
+      <w:rFonts w:ascii="Times New Roman" w:eastAsia="Times New Roman" w:hAnsi="Times New Roman" w:cs="Times New Roman"/>
+      <w:sz w:val="24"/>
+      <w:szCs w:val="24"/>
+    </w:rPr>
+  </w:style>
+  <w:style w:type="paragraph" w:styleId="Footer">
+    <w:name w:val="footer"/>
+    <w:basedOn w:val="Normal"/>
+    <w:link w:val="FooterChar"/>
+    <w:uiPriority w:val="99"/>
+    <w:unhideWhenUsed/>
+    <w:rsid w:val="00362D17"/>
+    <w:pPr>
+      <w:tabs>
+        <w:tab w:val="center" w:pos="4680"/>
+        <w:tab w:val="right" w:pos="9360"/>
+      </w:tabs>
+    </w:pPr>
+  </w:style>
+  <w:style w:type="character" w:customStyle="1" w:styleId="FooterChar">
+    <w:name w:val="Footer Char"/>
+    <w:basedOn w:val="DefaultParagraphFont"/>
+    <w:link w:val="Footer"/>
+    <w:uiPriority w:val="99"/>
+    <w:rsid w:val="00362D17"/>
+    <w:rPr>
+      <w:rFonts w:ascii="Times New Roman" w:eastAsia="Times New Roman" w:hAnsi="Times New Roman" w:cs="Times New Roman"/>
+      <w:sz w:val="24"/>
+      <w:szCs w:val="24"/>
+    </w:rPr>
+  </w:style>
+  <w:style w:type="paragraph" w:styleId="BalloonText">
+    <w:name w:val="Balloon Text"/>
+    <w:basedOn w:val="Normal"/>
+    <w:link w:val="BalloonTextChar"/>
+    <w:uiPriority w:val="99"/>
+    <w:semiHidden/>
+    <w:unhideWhenUsed/>
+    <w:rsid w:val="00DB41E1"/>
+    <w:rPr>
+      <w:rFonts w:ascii="Tahoma" w:hAnsi="Tahoma" w:cs="Tahoma"/>
+      <w:sz w:val="16"/>
+      <w:szCs w:val="16"/>
+    </w:rPr>
+  </w:style>
+  <w:style w:type="character" w:customStyle="1" w:styleId="BalloonTextChar">
+    <w:name w:val="Balloon Text Char"/>
+    <w:basedOn w:val="DefaultParagraphFont"/>
+    <w:link w:val="BalloonText"/>
+    <w:uiPriority w:val="99"/>
+    <w:semiHidden/>
+    <w:rsid w:val="00DB41E1"/>
+    <w:rPr>
+      <w:rFonts w:ascii="Tahoma" w:eastAsia="Times New Roman" w:hAnsi="Tahoma" w:cs="Tahoma"/>
+      <w:sz w:val="16"/>
+      <w:szCs w:val="16"/>
+    </w:rPr>
+  </w:style>
+  <w:style w:type="paragraph" w:styleId="ListParagraph">
+    <w:name w:val="List Paragraph"/>
+    <w:basedOn w:val="Normal"/>
+    <w:uiPriority w:val="34"/>
+    <w:qFormat/>
+    <w:rsid w:val="00DB41E1"/>
+    <w:pPr>
+      <w:ind w:left="720"/>
+      <w:contextualSpacing/>
+    </w:pPr>
   </w:style>
 </w:styles>
 </file>
@@ -2292,7 +2977,7 @@
   <a:extraClrSchemeLst/>
   <a:extLst>
     <a:ext uri="{05A4C25C-085E-4340-85A3-A5531E510DB2}">
-      <thm15:themeFamily xmlns:thm15="http://schemas.microsoft.com/office/thememl/2012/main" name="Office Theme" id="{62F939B6-93AF-4DB8-9C6B-D6C7DFDC589F}" vid="{4A3C46E8-61CC-4603-A589-7422A47A8E4A}"/>
+      <thm15:themeFamily xmlns:thm15="http://schemas.microsoft.com/office/thememl/2012/main" xmlns="" name="Office Theme" id="{62F939B6-93AF-4DB8-9C6B-D6C7DFDC589F}" vid="{4A3C46E8-61CC-4603-A589-7422A47A8E4A}"/>
     </a:ext>
   </a:extLst>
 </a:theme>

</xml_diff>